<commit_message>
In der Klasse ExcelToWordConverter die Methoden zur PDF-Konvertierung hinzugefügt. Die pdf wird im Querformat erstellt.
TO DO:
- Ich glaube, dass der Code ein bisschen unnötig kompliziert ist
- Lange Wörter überschreiben Daten
- PDF ist nicht sehr schön
</commit_message>
<xml_diff>
--- a/src/main/resources/com/example/financingtool/SEPJ-Rechnungen.docx
+++ b/src/main/resources/com/example/financingtool/SEPJ-Rechnungen.docx
@@ -3,9 +3,7 @@
 <w:document xmlns:w="http://schemas.openxmlformats.org/wordprocessingml/2006/main">
   <w:body>
     <w:p>
-      <w:r>
-        <w:t>This is a sample document content.</w:t>
-      </w:r>
+      <w:r/>
     </w:p>
     <w:tbl>
       <w:tblPr>

</xml_diff>

<commit_message>
Weiter-Klasse hinzugefügt und Weiterbutton hinzugefügt, welche eine Klasse schließt und die nächste öffnet.
Außerdem habe ich eine Mainapplication hinzugefügt, aber ich weiß nicht, ob das relevant ist und notwendig.

Außerdem habe ich das ScrollPane bei Basisinformation korrigiert (minHeight war auf 1000, ich habe es jetzt auf -Infinity gesetzt.
</commit_message>
<xml_diff>
--- a/src/main/resources/com/example/financingtool/SEPJ-Rechnungen.docx
+++ b/src/main/resources/com/example/financingtool/SEPJ-Rechnungen.docx
@@ -72,7 +72,14 @@
         <w:tc>
           <w:p>
             <w:r>
-              <w:t>1.0</w:t>
+              <w:t>11.0</w:t>
+            </w:r>
+          </w:p>
+        </w:tc>
+        <w:tc>
+          <w:p>
+            <w:r>
+              <w:t>1,10</w:t>
             </w:r>
           </w:p>
         </w:tc>
@@ -86,14 +93,7 @@
         <w:tc>
           <w:p>
             <w:r>
-              <w:t>0,10</w:t>
-            </w:r>
-          </w:p>
-        </w:tc>
-        <w:tc>
-          <w:p>
-            <w:r>
-              <w:t>1,10</w:t>
+              <w:t>12,10</w:t>
             </w:r>
           </w:p>
         </w:tc>
@@ -116,28 +116,28 @@
         <w:tc>
           <w:p>
             <w:r>
-              <w:t>2.0</w:t>
-            </w:r>
-          </w:p>
-        </w:tc>
-        <w:tc>
-          <w:p>
-            <w:r>
-              <w:t>0,22</w:t>
-            </w:r>
-          </w:p>
-        </w:tc>
-        <w:tc>
-          <w:p>
-            <w:r>
-              <w:t>0,11</w:t>
-            </w:r>
-          </w:p>
-        </w:tc>
-        <w:tc>
-          <w:p>
-            <w:r>
-              <w:t>2,22</w:t>
+              <w:t>22.0</w:t>
+            </w:r>
+          </w:p>
+        </w:tc>
+        <w:tc>
+          <w:p>
+            <w:r>
+              <w:t>4,40</w:t>
+            </w:r>
+          </w:p>
+        </w:tc>
+        <w:tc>
+          <w:p>
+            <w:r>
+              <w:t>0,20</w:t>
+            </w:r>
+          </w:p>
+        </w:tc>
+        <w:tc>
+          <w:p>
+            <w:r>
+              <w:t>26,40</w:t>
             </w:r>
           </w:p>
         </w:tc>
@@ -160,28 +160,28 @@
         <w:tc>
           <w:p>
             <w:r>
-              <w:t>3.0</w:t>
-            </w:r>
-          </w:p>
-        </w:tc>
-        <w:tc>
-          <w:p>
-            <w:r>
-              <w:t>0,33</w:t>
-            </w:r>
-          </w:p>
-        </w:tc>
-        <w:tc>
-          <w:p>
-            <w:r>
-              <w:t>0,11</w:t>
-            </w:r>
-          </w:p>
-        </w:tc>
-        <w:tc>
-          <w:p>
-            <w:r>
-              <w:t>3,33</w:t>
+              <w:t>33.0</w:t>
+            </w:r>
+          </w:p>
+        </w:tc>
+        <w:tc>
+          <w:p>
+            <w:r>
+              <w:t>6,60</w:t>
+            </w:r>
+          </w:p>
+        </w:tc>
+        <w:tc>
+          <w:p>
+            <w:r>
+              <w:t>0,20</w:t>
+            </w:r>
+          </w:p>
+        </w:tc>
+        <w:tc>
+          <w:p>
+            <w:r>
+              <w:t>39,60</w:t>
             </w:r>
           </w:p>
         </w:tc>
@@ -204,28 +204,28 @@
         <w:tc>
           <w:p>
             <w:r>
-              <w:t>4.0</w:t>
-            </w:r>
-          </w:p>
-        </w:tc>
-        <w:tc>
-          <w:p>
-            <w:r>
-              <w:t>0,44</w:t>
-            </w:r>
-          </w:p>
-        </w:tc>
-        <w:tc>
-          <w:p>
-            <w:r>
-              <w:t>0,11</w:t>
-            </w:r>
-          </w:p>
-        </w:tc>
-        <w:tc>
-          <w:p>
-            <w:r>
-              <w:t>4,44</w:t>
+              <w:t>44.0</w:t>
+            </w:r>
+          </w:p>
+        </w:tc>
+        <w:tc>
+          <w:p>
+            <w:r>
+              <w:t>8,80</w:t>
+            </w:r>
+          </w:p>
+        </w:tc>
+        <w:tc>
+          <w:p>
+            <w:r>
+              <w:t>0,20</w:t>
+            </w:r>
+          </w:p>
+        </w:tc>
+        <w:tc>
+          <w:p>
+            <w:r>
+              <w:t>52,80</w:t>
             </w:r>
           </w:p>
         </w:tc>
@@ -248,35 +248,35 @@
         <w:tc>
           <w:p>
             <w:r>
-              <w:t>5.0</w:t>
-            </w:r>
-          </w:p>
-        </w:tc>
-        <w:tc>
-          <w:p>
-            <w:r>
-              <w:t>0,55</w:t>
-            </w:r>
-          </w:p>
-        </w:tc>
-        <w:tc>
-          <w:p>
-            <w:r>
-              <w:t>0,11</w:t>
-            </w:r>
-          </w:p>
-        </w:tc>
-        <w:tc>
-          <w:p>
-            <w:r>
-              <w:t>5,55</w:t>
-            </w:r>
-          </w:p>
-        </w:tc>
-        <w:tc>
-          <w:p>
-            <w:r>
-              <w:t>0,11</w:t>
+              <w:t>55.0</w:t>
+            </w:r>
+          </w:p>
+        </w:tc>
+        <w:tc>
+          <w:p>
+            <w:r>
+              <w:t>11,00</w:t>
+            </w:r>
+          </w:p>
+        </w:tc>
+        <w:tc>
+          <w:p>
+            <w:r>
+              <w:t>0,20</w:t>
+            </w:r>
+          </w:p>
+        </w:tc>
+        <w:tc>
+          <w:p>
+            <w:r>
+              <w:t>66,00</w:t>
+            </w:r>
+          </w:p>
+        </w:tc>
+        <w:tc>
+          <w:p>
+            <w:r>
+              <w:t>0,12</w:t>
             </w:r>
           </w:p>
         </w:tc>
@@ -292,28 +292,28 @@
         <w:tc>
           <w:p>
             <w:r>
-              <w:t>6.0</w:t>
-            </w:r>
-          </w:p>
-        </w:tc>
-        <w:tc>
-          <w:p>
-            <w:r>
-              <w:t>0,66</w:t>
-            </w:r>
-          </w:p>
-        </w:tc>
-        <w:tc>
-          <w:p>
-            <w:r>
-              <w:t>0,11</w:t>
-            </w:r>
-          </w:p>
-        </w:tc>
-        <w:tc>
-          <w:p>
-            <w:r>
-              <w:t>6,66</w:t>
+              <w:t>66.0</w:t>
+            </w:r>
+          </w:p>
+        </w:tc>
+        <w:tc>
+          <w:p>
+            <w:r>
+              <w:t>13,20</w:t>
+            </w:r>
+          </w:p>
+        </w:tc>
+        <w:tc>
+          <w:p>
+            <w:r>
+              <w:t>0,20</w:t>
+            </w:r>
+          </w:p>
+        </w:tc>
+        <w:tc>
+          <w:p>
+            <w:r>
+              <w:t>79,20</w:t>
             </w:r>
           </w:p>
         </w:tc>
@@ -336,28 +336,28 @@
         <w:tc>
           <w:p>
             <w:r>
-              <w:t>7.0</w:t>
-            </w:r>
-          </w:p>
-        </w:tc>
-        <w:tc>
-          <w:p>
-            <w:r>
-              <w:t>0,77</w:t>
-            </w:r>
-          </w:p>
-        </w:tc>
-        <w:tc>
-          <w:p>
-            <w:r>
-              <w:t>0,11</w:t>
-            </w:r>
-          </w:p>
-        </w:tc>
-        <w:tc>
-          <w:p>
-            <w:r>
-              <w:t>7,77</w:t>
+              <w:t>77.0</w:t>
+            </w:r>
+          </w:p>
+        </w:tc>
+        <w:tc>
+          <w:p>
+            <w:r>
+              <w:t>15,40</w:t>
+            </w:r>
+          </w:p>
+        </w:tc>
+        <w:tc>
+          <w:p>
+            <w:r>
+              <w:t>0,20</w:t>
+            </w:r>
+          </w:p>
+        </w:tc>
+        <w:tc>
+          <w:p>
+            <w:r>
+              <w:t>92,40</w:t>
             </w:r>
           </w:p>
         </w:tc>
@@ -380,28 +380,28 @@
         <w:tc>
           <w:p>
             <w:r>
-              <w:t>8.0</w:t>
-            </w:r>
-          </w:p>
-        </w:tc>
-        <w:tc>
-          <w:p>
-            <w:r>
-              <w:t>0,88</w:t>
-            </w:r>
-          </w:p>
-        </w:tc>
-        <w:tc>
-          <w:p>
-            <w:r>
-              <w:t>0,11</w:t>
-            </w:r>
-          </w:p>
-        </w:tc>
-        <w:tc>
-          <w:p>
-            <w:r>
-              <w:t>8,88</w:t>
+              <w:t>88.0</w:t>
+            </w:r>
+          </w:p>
+        </w:tc>
+        <w:tc>
+          <w:p>
+            <w:r>
+              <w:t>17,60</w:t>
+            </w:r>
+          </w:p>
+        </w:tc>
+        <w:tc>
+          <w:p>
+            <w:r>
+              <w:t>0,20</w:t>
+            </w:r>
+          </w:p>
+        </w:tc>
+        <w:tc>
+          <w:p>
+            <w:r>
+              <w:t>105,60</w:t>
             </w:r>
           </w:p>
         </w:tc>
@@ -424,7 +424,7 @@
         <w:tc>
           <w:p>
             <w:r>
-              <w:t>9.0</w:t>
+              <w:t>99.0</w:t>
             </w:r>
           </w:p>
         </w:tc>
@@ -438,21 +438,21 @@
         <w:tc>
           <w:p>
             <w:r>
-              <w:t>0.12</w:t>
-            </w:r>
-          </w:p>
-        </w:tc>
-        <w:tc>
-          <w:p>
-            <w:r>
-              <w:t>9,00</w:t>
-            </w:r>
-          </w:p>
-        </w:tc>
-        <w:tc>
-          <w:p>
-            <w:r>
-              <w:t>0,18</w:t>
+              <w:t>0.3</w:t>
+            </w:r>
+          </w:p>
+        </w:tc>
+        <w:tc>
+          <w:p>
+            <w:r>
+              <w:t>99,00</w:t>
+            </w:r>
+          </w:p>
+        </w:tc>
+        <w:tc>
+          <w:p>
+            <w:r>
+              <w:t>0,17</w:t>
             </w:r>
           </w:p>
         </w:tc>

</xml_diff>

<commit_message>
- Alle Tabellen sind im pdf drinnen
To do's:
- Überlappungen bei den Wörtern regeln
- Schöne Tsbellen machen
</commit_message>
<xml_diff>
--- a/src/main/resources/com/example/financingtool/SEPJ-Rechnungen.docx
+++ b/src/main/resources/com/example/financingtool/SEPJ-Rechnungen.docx
@@ -468,14 +468,14 @@
         <w:tc>
           <w:p>
             <w:r>
-              <w:t>12.0</w:t>
-            </w:r>
-          </w:p>
-        </w:tc>
-        <w:tc>
-          <w:p>
-            <w:r>
-              <w:t>1,20</w:t>
+              <w:t>111.0</w:t>
+            </w:r>
+          </w:p>
+        </w:tc>
+        <w:tc>
+          <w:p>
+            <w:r>
+              <w:t>11,10</w:t>
             </w:r>
           </w:p>
         </w:tc>
@@ -489,6 +489,300 @@
         <w:tc>
           <w:p>
             <w:r>
+              <w:t>122,10</w:t>
+            </w:r>
+          </w:p>
+        </w:tc>
+        <w:tc>
+          <w:p>
+            <w:r>
+              <w:t>0,14</w:t>
+            </w:r>
+          </w:p>
+        </w:tc>
+      </w:tr>
+      <w:tr>
+        <w:tc>
+          <w:p>
+            <w:r>
+              <w:t xml:space="preserve">KB 01 Aufschließung </w:t>
+            </w:r>
+          </w:p>
+        </w:tc>
+        <w:tc>
+          <w:p>
+            <w:r>
+              <w:t>111.0</w:t>
+            </w:r>
+          </w:p>
+        </w:tc>
+        <w:tc>
+          <w:p>
+            <w:r>
+              <w:t>16,65</w:t>
+            </w:r>
+          </w:p>
+        </w:tc>
+        <w:tc>
+          <w:p>
+            <w:r>
+              <w:t>0,15</w:t>
+            </w:r>
+          </w:p>
+        </w:tc>
+        <w:tc>
+          <w:p>
+            <w:r>
+              <w:t>127,65</w:t>
+            </w:r>
+          </w:p>
+        </w:tc>
+        <w:tc>
+          <w:p>
+            <w:r>
+              <w:t>0,15</w:t>
+            </w:r>
+          </w:p>
+        </w:tc>
+      </w:tr>
+      <w:tr>
+        <w:tc>
+          <w:p>
+            <w:r>
+              <w:t>KB 02 Bauwerk-Rohbau bis KB 05</w:t>
+            </w:r>
+          </w:p>
+        </w:tc>
+        <w:tc>
+          <w:p>
+            <w:r>
+              <w:t>111.0</w:t>
+            </w:r>
+          </w:p>
+        </w:tc>
+        <w:tc>
+          <w:p>
+            <w:r>
+              <w:t>16,65</w:t>
+            </w:r>
+          </w:p>
+        </w:tc>
+        <w:tc>
+          <w:p>
+            <w:r>
+              <w:t>0,15</w:t>
+            </w:r>
+          </w:p>
+        </w:tc>
+        <w:tc>
+          <w:p>
+            <w:r>
+              <w:t>127,65</w:t>
+            </w:r>
+          </w:p>
+        </w:tc>
+        <w:tc>
+          <w:p>
+            <w:r>
+              <w:t>0,15</w:t>
+            </w:r>
+          </w:p>
+        </w:tc>
+      </w:tr>
+      <w:tr>
+        <w:tc>
+          <w:p>
+            <w:r>
+              <w:t>KB 06 Außenanlagen</w:t>
+            </w:r>
+          </w:p>
+        </w:tc>
+        <w:tc>
+          <w:p>
+            <w:r>
+              <w:t>44.0</w:t>
+            </w:r>
+          </w:p>
+        </w:tc>
+        <w:tc>
+          <w:p>
+            <w:r>
+              <w:t>6,60</w:t>
+            </w:r>
+          </w:p>
+        </w:tc>
+        <w:tc>
+          <w:p>
+            <w:r>
+              <w:t>0,15</w:t>
+            </w:r>
+          </w:p>
+        </w:tc>
+        <w:tc>
+          <w:p>
+            <w:r>
+              <w:t>50,60</w:t>
+            </w:r>
+          </w:p>
+        </w:tc>
+        <w:tc>
+          <w:p>
+            <w:r>
+              <w:t>0,06</w:t>
+            </w:r>
+          </w:p>
+        </w:tc>
+      </w:tr>
+      <w:tr>
+        <w:tc>
+          <w:p>
+            <w:r>
+              <w:t>KB 07 Honorare</w:t>
+            </w:r>
+          </w:p>
+        </w:tc>
+        <w:tc>
+          <w:p>
+            <w:r>
+              <w:t>55.0</w:t>
+            </w:r>
+          </w:p>
+        </w:tc>
+        <w:tc>
+          <w:p>
+            <w:r>
+              <w:t>8,25</w:t>
+            </w:r>
+          </w:p>
+        </w:tc>
+        <w:tc>
+          <w:p>
+            <w:r>
+              <w:t>0,15</w:t>
+            </w:r>
+          </w:p>
+        </w:tc>
+        <w:tc>
+          <w:p>
+            <w:r>
+              <w:t>63,25</w:t>
+            </w:r>
+          </w:p>
+        </w:tc>
+        <w:tc>
+          <w:p>
+            <w:r>
+              <w:t>0,07</w:t>
+            </w:r>
+          </w:p>
+        </w:tc>
+      </w:tr>
+      <w:tr>
+        <w:tc>
+          <w:p>
+            <w:r>
+              <w:t>KB 08 Nebenkosten</w:t>
+            </w:r>
+          </w:p>
+        </w:tc>
+        <w:tc>
+          <w:p>
+            <w:r>
+              <w:t>66.0</w:t>
+            </w:r>
+          </w:p>
+        </w:tc>
+        <w:tc>
+          <w:p>
+            <w:r>
+              <w:t>9,90</w:t>
+            </w:r>
+          </w:p>
+        </w:tc>
+        <w:tc>
+          <w:p>
+            <w:r>
+              <w:t>0,15</w:t>
+            </w:r>
+          </w:p>
+        </w:tc>
+        <w:tc>
+          <w:p>
+            <w:r>
+              <w:t>75,90</w:t>
+            </w:r>
+          </w:p>
+        </w:tc>
+        <w:tc>
+          <w:p>
+            <w:r>
+              <w:t>0,09</w:t>
+            </w:r>
+          </w:p>
+        </w:tc>
+      </w:tr>
+      <w:tr>
+        <w:tc>
+          <w:p>
+            <w:r>
+              <w:t>KB 09 Reserven</w:t>
+            </w:r>
+          </w:p>
+        </w:tc>
+        <w:tc>
+          <w:p>
+            <w:r>
+              <w:t>77.0</w:t>
+            </w:r>
+          </w:p>
+        </w:tc>
+        <w:tc>
+          <w:p>
+            <w:r>
+              <w:t>11,55</w:t>
+            </w:r>
+          </w:p>
+        </w:tc>
+        <w:tc>
+          <w:p>
+            <w:r>
+              <w:t>0,15</w:t>
+            </w:r>
+          </w:p>
+        </w:tc>
+        <w:tc>
+          <w:p>
+            <w:r>
+              <w:t>88,55</w:t>
+            </w:r>
+          </w:p>
+        </w:tc>
+        <w:tc>
+          <w:p>
+            <w:r>
+              <w:t>0,10</w:t>
+            </w:r>
+          </w:p>
+        </w:tc>
+      </w:tr>
+      <w:tr>
+        <w:tc>
+          <w:p>
+            <w:r>
+              <w:t>KB 10 Vermarktung</w:t>
+            </w:r>
+          </w:p>
+        </w:tc>
+        <w:tc>
+          <w:p>
+            <w:r>
+              <w:t>88.0</w:t>
+            </w:r>
+          </w:p>
+        </w:tc>
+        <w:tc>
+          <w:p>
+            <w:r>
               <w:t>13,20</w:t>
             </w:r>
           </w:p>
@@ -496,36 +790,6 @@
         <w:tc>
           <w:p>
             <w:r>
-              <w:t>0,03</w:t>
-            </w:r>
-          </w:p>
-        </w:tc>
-      </w:tr>
-      <w:tr>
-        <w:tc>
-          <w:p>
-            <w:r>
-              <w:t xml:space="preserve">KB 01 Aufschließung </w:t>
-            </w:r>
-          </w:p>
-        </w:tc>
-        <w:tc>
-          <w:p>
-            <w:r>
-              <w:t>12.0</w:t>
-            </w:r>
-          </w:p>
-        </w:tc>
-        <w:tc>
-          <w:p>
-            <w:r>
-              <w:t>1,80</w:t>
-            </w:r>
-          </w:p>
-        </w:tc>
-        <w:tc>
-          <w:p>
-            <w:r>
               <w:t>0,15</w:t>
             </w:r>
           </w:p>
@@ -533,139 +797,7 @@
         <w:tc>
           <w:p>
             <w:r>
-              <w:t>13,80</w:t>
-            </w:r>
-          </w:p>
-        </w:tc>
-        <w:tc>
-          <w:p>
-            <w:r>
-              <w:t>0,03</w:t>
-            </w:r>
-          </w:p>
-        </w:tc>
-      </w:tr>
-      <w:tr>
-        <w:tc>
-          <w:p>
-            <w:r>
-              <w:t>KB 02 Bauwerk-Rohbau bis KB 05</w:t>
-            </w:r>
-          </w:p>
-        </w:tc>
-        <w:tc>
-          <w:p>
-            <w:r>
-              <w:t>7.0</w:t>
-            </w:r>
-          </w:p>
-        </w:tc>
-        <w:tc>
-          <w:p>
-            <w:r>
-              <w:t>1,05</w:t>
-            </w:r>
-          </w:p>
-        </w:tc>
-        <w:tc>
-          <w:p>
-            <w:r>
-              <w:t>0,15</w:t>
-            </w:r>
-          </w:p>
-        </w:tc>
-        <w:tc>
-          <w:p>
-            <w:r>
-              <w:t>8,05</w:t>
-            </w:r>
-          </w:p>
-        </w:tc>
-        <w:tc>
-          <w:p>
-            <w:r>
-              <w:t>0,02</w:t>
-            </w:r>
-          </w:p>
-        </w:tc>
-      </w:tr>
-      <w:tr>
-        <w:tc>
-          <w:p>
-            <w:r>
-              <w:t>KB 06 Außenanlagen</w:t>
-            </w:r>
-          </w:p>
-        </w:tc>
-        <w:tc>
-          <w:p>
-            <w:r>
-              <w:t>44.0</w:t>
-            </w:r>
-          </w:p>
-        </w:tc>
-        <w:tc>
-          <w:p>
-            <w:r>
-              <w:t>6,60</w:t>
-            </w:r>
-          </w:p>
-        </w:tc>
-        <w:tc>
-          <w:p>
-            <w:r>
-              <w:t>0,15</w:t>
-            </w:r>
-          </w:p>
-        </w:tc>
-        <w:tc>
-          <w:p>
-            <w:r>
-              <w:t>50,60</w:t>
-            </w:r>
-          </w:p>
-        </w:tc>
-        <w:tc>
-          <w:p>
-            <w:r>
-              <w:t>0,10</w:t>
-            </w:r>
-          </w:p>
-        </w:tc>
-      </w:tr>
-      <w:tr>
-        <w:tc>
-          <w:p>
-            <w:r>
-              <w:t>KB 07 Honorare</w:t>
-            </w:r>
-          </w:p>
-        </w:tc>
-        <w:tc>
-          <w:p>
-            <w:r>
-              <w:t>55.0</w:t>
-            </w:r>
-          </w:p>
-        </w:tc>
-        <w:tc>
-          <w:p>
-            <w:r>
-              <w:t>8,25</w:t>
-            </w:r>
-          </w:p>
-        </w:tc>
-        <w:tc>
-          <w:p>
-            <w:r>
-              <w:t>0,15</w:t>
-            </w:r>
-          </w:p>
-        </w:tc>
-        <w:tc>
-          <w:p>
-            <w:r>
-              <w:t>63,25</w:t>
+              <w:t>101,20</w:t>
             </w:r>
           </w:p>
         </w:tc>
@@ -681,138 +813,6 @@
         <w:tc>
           <w:p>
             <w:r>
-              <w:t>KB 08 Nebenkosten</w:t>
-            </w:r>
-          </w:p>
-        </w:tc>
-        <w:tc>
-          <w:p>
-            <w:r>
-              <w:t>66.0</w:t>
-            </w:r>
-          </w:p>
-        </w:tc>
-        <w:tc>
-          <w:p>
-            <w:r>
-              <w:t>9,90</w:t>
-            </w:r>
-          </w:p>
-        </w:tc>
-        <w:tc>
-          <w:p>
-            <w:r>
-              <w:t>0,15</w:t>
-            </w:r>
-          </w:p>
-        </w:tc>
-        <w:tc>
-          <w:p>
-            <w:r>
-              <w:t>75,90</w:t>
-            </w:r>
-          </w:p>
-        </w:tc>
-        <w:tc>
-          <w:p>
-            <w:r>
-              <w:t>0,15</w:t>
-            </w:r>
-          </w:p>
-        </w:tc>
-      </w:tr>
-      <w:tr>
-        <w:tc>
-          <w:p>
-            <w:r>
-              <w:t>KB 09 Reserven</w:t>
-            </w:r>
-          </w:p>
-        </w:tc>
-        <w:tc>
-          <w:p>
-            <w:r>
-              <w:t>77.0</w:t>
-            </w:r>
-          </w:p>
-        </w:tc>
-        <w:tc>
-          <w:p>
-            <w:r>
-              <w:t>11,55</w:t>
-            </w:r>
-          </w:p>
-        </w:tc>
-        <w:tc>
-          <w:p>
-            <w:r>
-              <w:t>0,15</w:t>
-            </w:r>
-          </w:p>
-        </w:tc>
-        <w:tc>
-          <w:p>
-            <w:r>
-              <w:t>88,55</w:t>
-            </w:r>
-          </w:p>
-        </w:tc>
-        <w:tc>
-          <w:p>
-            <w:r>
-              <w:t>0,17</w:t>
-            </w:r>
-          </w:p>
-        </w:tc>
-      </w:tr>
-      <w:tr>
-        <w:tc>
-          <w:p>
-            <w:r>
-              <w:t>KB 10 Vermarktung</w:t>
-            </w:r>
-          </w:p>
-        </w:tc>
-        <w:tc>
-          <w:p>
-            <w:r>
-              <w:t>88.0</w:t>
-            </w:r>
-          </w:p>
-        </w:tc>
-        <w:tc>
-          <w:p>
-            <w:r>
-              <w:t>13,20</w:t>
-            </w:r>
-          </w:p>
-        </w:tc>
-        <w:tc>
-          <w:p>
-            <w:r>
-              <w:t>0,15</w:t>
-            </w:r>
-          </w:p>
-        </w:tc>
-        <w:tc>
-          <w:p>
-            <w:r>
-              <w:t>101,20</w:t>
-            </w:r>
-          </w:p>
-        </w:tc>
-        <w:tc>
-          <w:p>
-            <w:r>
-              <w:t>0,20</w:t>
-            </w:r>
-          </w:p>
-        </w:tc>
-      </w:tr>
-      <w:tr>
-        <w:tc>
-          <w:p>
-            <w:r>
               <w:t>KB 11 Finanzierung</w:t>
             </w:r>
           </w:p>
@@ -848,7 +848,7 @@
         <w:tc>
           <w:p>
             <w:r>
-              <w:t>0,19</w:t>
+              <w:t>0,12</w:t>
             </w:r>
           </w:p>
         </w:tc>
@@ -926,7 +926,7 @@
         <w:tc>
           <w:p>
             <w:r>
-              <w:t>12.0</w:t>
+              <w:t>111.0</w:t>
             </w:r>
           </w:p>
         </w:tc>
@@ -954,7 +954,7 @@
         <w:tc>
           <w:p>
             <w:r>
-              <w:t>12.0</w:t>
+              <w:t>111.0</w:t>
             </w:r>
           </w:p>
         </w:tc>
@@ -982,7 +982,7 @@
         <w:tc>
           <w:p>
             <w:r>
-              <w:t>7.0</w:t>
+              <w:t>111.0</w:t>
             </w:r>
           </w:p>
         </w:tc>

</xml_diff>

<commit_message>
- Tabpane funktioniert vollständig - PDf Konvertierungstab im Tabpane - Finanzierungskoten werden auchh im TabPane übertragen
</commit_message>
<xml_diff>
--- a/src/main/resources/com/example/financingtool/SEPJ-Rechnungen.docx
+++ b/src/main/resources/com/example/financingtool/SEPJ-Rechnungen.docx
@@ -49,7 +49,11 @@
           </w:p>
         </w:tc>
         <w:tc>
-          <w:p/>
+          <w:p>
+            <w:r>
+              <w:t>240000</w:t>
+            </w:r>
+          </w:p>
         </w:tc>
         <w:tc>
           <w:p/>
@@ -64,7 +68,11 @@
           </w:p>
         </w:tc>
         <w:tc>
-          <w:p/>
+          <w:p>
+            <w:r>
+              <w:t>900</w:t>
+            </w:r>
+          </w:p>
         </w:tc>
         <w:tc>
           <w:p>
@@ -83,7 +91,11 @@
           </w:p>
         </w:tc>
         <w:tc>
-          <w:p/>
+          <w:p>
+            <w:r>
+              <w:t>700</w:t>
+            </w:r>
+          </w:p>
         </w:tc>
         <w:tc>
           <w:p/>
@@ -98,7 +110,11 @@
           </w:p>
         </w:tc>
         <w:tc>
-          <w:p/>
+          <w:p>
+            <w:r>
+              <w:t>340</w:t>
+            </w:r>
+          </w:p>
         </w:tc>
         <w:tc>
           <w:p/>
@@ -113,7 +129,11 @@
           </w:p>
         </w:tc>
         <w:tc>
-          <w:p/>
+          <w:p>
+            <w:r>
+              <w:t>15</w:t>
+            </w:r>
+          </w:p>
         </w:tc>
         <w:tc>
           <w:p/>
@@ -128,7 +148,11 @@
           </w:p>
         </w:tc>
         <w:tc>
-          <w:p/>
+          <w:p>
+            <w:r>
+              <w:t>900</w:t>
+            </w:r>
+          </w:p>
         </w:tc>
         <w:tc>
           <w:p/>
@@ -143,7 +167,11 @@
           </w:p>
         </w:tc>
         <w:tc>
-          <w:p/>
+          <w:p>
+            <w:r>
+              <w:t>20</w:t>
+            </w:r>
+          </w:p>
         </w:tc>
         <w:tc>
           <w:p/>
@@ -158,7 +186,11 @@
           </w:p>
         </w:tc>
         <w:tc>
-          <w:p/>
+          <w:p>
+            <w:r>
+              <w:t>12</w:t>
+            </w:r>
+          </w:p>
         </w:tc>
         <w:tc>
           <w:p/>
@@ -173,7 +205,11 @@
           </w:p>
         </w:tc>
         <w:tc>
-          <w:p/>
+          <w:p>
+            <w:r>
+              <w:t>Q4</w:t>
+            </w:r>
+          </w:p>
         </w:tc>
         <w:tc>
           <w:p/>
@@ -188,7 +224,11 @@
           </w:p>
         </w:tc>
         <w:tc>
-          <w:p/>
+          <w:p>
+            <w:r>
+              <w:t>Q5</w:t>
+            </w:r>
+          </w:p>
         </w:tc>
         <w:tc>
           <w:p/>
@@ -203,7 +243,11 @@
           </w:p>
         </w:tc>
         <w:tc>
-          <w:p/>
+          <w:p>
+            <w:r>
+              <w:t>12</w:t>
+            </w:r>
+          </w:p>
         </w:tc>
         <w:tc>
           <w:p/>
@@ -254,7 +298,7 @@
         <w:tc>
           <w:p>
             <w:r>
-              <w:t>Apfelcompany</w:t>
+              <w:t>Immo 34</w:t>
             </w:r>
           </w:p>
         </w:tc>
@@ -270,7 +314,7 @@
         <w:tc>
           <w:p>
             <w:r>
-              <w:t>Siehdichvorstrasse 12</w:t>
+              <w:t>Höchstädtplatz 23</w:t>
             </w:r>
           </w:p>
         </w:tc>
@@ -286,7 +330,7 @@
         <w:tc>
           <w:p>
             <w:r>
-              <w:t>2231</w:t>
+              <w:t>1090</w:t>
             </w:r>
           </w:p>
         </w:tc>
@@ -302,7 +346,7 @@
         <w:tc>
           <w:p>
             <w:r>
-              <w:t>Strasshof</w:t>
+              <w:t>Wien</w:t>
             </w:r>
           </w:p>
         </w:tc>
@@ -318,7 +362,7 @@
         <w:tc>
           <w:p>
             <w:r>
-              <w:t>2500</w:t>
+              <w:t>5</w:t>
             </w:r>
           </w:p>
         </w:tc>
@@ -334,7 +378,7 @@
         <w:tc>
           <w:p>
             <w:r>
-              <w:t>ghetto wien</w:t>
+              <w:t>In wien</w:t>
             </w:r>
           </w:p>
         </w:tc>
@@ -362,7 +406,7 @@
         <w:tc>
           <w:p>
             <w:r>
-              <w:t>nix</w:t>
+              <w:t>U4</w:t>
             </w:r>
           </w:p>
         </w:tc>
@@ -468,7 +512,21 @@
         <w:tc>
           <w:p>
             <w:r>
-              <w:t>11.0</w:t>
+              <w:t>1.0</w:t>
+            </w:r>
+          </w:p>
+        </w:tc>
+        <w:tc>
+          <w:p>
+            <w:r>
+              <w:t>0,10</w:t>
+            </w:r>
+          </w:p>
+        </w:tc>
+        <w:tc>
+          <w:p>
+            <w:r>
+              <w:t>0,10</w:t>
             </w:r>
           </w:p>
         </w:tc>
@@ -482,20 +540,6 @@
         <w:tc>
           <w:p>
             <w:r>
-              <w:t>0,10</w:t>
-            </w:r>
-          </w:p>
-        </w:tc>
-        <w:tc>
-          <w:p>
-            <w:r>
-              <w:t>12,10</w:t>
-            </w:r>
-          </w:p>
-        </w:tc>
-        <w:tc>
-          <w:p>
-            <w:r>
               <w:t>0,02</w:t>
             </w:r>
           </w:p>
@@ -512,14 +556,14 @@
         <w:tc>
           <w:p>
             <w:r>
-              <w:t>22.0</w:t>
-            </w:r>
-          </w:p>
-        </w:tc>
-        <w:tc>
-          <w:p>
-            <w:r>
-              <w:t>4,40</w:t>
+              <w:t>23.0</w:t>
+            </w:r>
+          </w:p>
+        </w:tc>
+        <w:tc>
+          <w:p>
+            <w:r>
+              <w:t>4,60</w:t>
             </w:r>
           </w:p>
         </w:tc>
@@ -533,7 +577,271 @@
         <w:tc>
           <w:p>
             <w:r>
-              <w:t>26,40</w:t>
+              <w:t>27,60</w:t>
+            </w:r>
+          </w:p>
+        </w:tc>
+        <w:tc>
+          <w:p>
+            <w:r>
+              <w:t>0,52</w:t>
+            </w:r>
+          </w:p>
+        </w:tc>
+      </w:tr>
+      <w:tr>
+        <w:tc>
+          <w:p>
+            <w:r>
+              <w:t>KB 02 Bauwerk-Rohbau bis KB 05</w:t>
+            </w:r>
+          </w:p>
+        </w:tc>
+        <w:tc>
+          <w:p>
+            <w:r>
+              <w:t>3.0</w:t>
+            </w:r>
+          </w:p>
+        </w:tc>
+        <w:tc>
+          <w:p>
+            <w:r>
+              <w:t>0,60</w:t>
+            </w:r>
+          </w:p>
+        </w:tc>
+        <w:tc>
+          <w:p>
+            <w:r>
+              <w:t>0,20</w:t>
+            </w:r>
+          </w:p>
+        </w:tc>
+        <w:tc>
+          <w:p>
+            <w:r>
+              <w:t>3,60</w:t>
+            </w:r>
+          </w:p>
+        </w:tc>
+        <w:tc>
+          <w:p>
+            <w:r>
+              <w:t>0,07</w:t>
+            </w:r>
+          </w:p>
+        </w:tc>
+      </w:tr>
+      <w:tr>
+        <w:tc>
+          <w:p>
+            <w:r>
+              <w:t>KB 06 Außenanlagen</w:t>
+            </w:r>
+          </w:p>
+        </w:tc>
+        <w:tc>
+          <w:p>
+            <w:r>
+              <w:t>4.0</w:t>
+            </w:r>
+          </w:p>
+        </w:tc>
+        <w:tc>
+          <w:p>
+            <w:r>
+              <w:t>0,80</w:t>
+            </w:r>
+          </w:p>
+        </w:tc>
+        <w:tc>
+          <w:p>
+            <w:r>
+              <w:t>0,20</w:t>
+            </w:r>
+          </w:p>
+        </w:tc>
+        <w:tc>
+          <w:p>
+            <w:r>
+              <w:t>4,80</w:t>
+            </w:r>
+          </w:p>
+        </w:tc>
+        <w:tc>
+          <w:p>
+            <w:r>
+              <w:t>0,09</w:t>
+            </w:r>
+          </w:p>
+        </w:tc>
+      </w:tr>
+      <w:tr>
+        <w:tc>
+          <w:p>
+            <w:r>
+              <w:t>KB 07 Honorare</w:t>
+            </w:r>
+          </w:p>
+        </w:tc>
+        <w:tc>
+          <w:p>
+            <w:r>
+              <w:t>5.0</w:t>
+            </w:r>
+          </w:p>
+        </w:tc>
+        <w:tc>
+          <w:p>
+            <w:r>
+              <w:t>1,00</w:t>
+            </w:r>
+          </w:p>
+        </w:tc>
+        <w:tc>
+          <w:p>
+            <w:r>
+              <w:t>0,20</w:t>
+            </w:r>
+          </w:p>
+        </w:tc>
+        <w:tc>
+          <w:p>
+            <w:r>
+              <w:t>6,00</w:t>
+            </w:r>
+          </w:p>
+        </w:tc>
+        <w:tc>
+          <w:p>
+            <w:r>
+              <w:t>0,11</w:t>
+            </w:r>
+          </w:p>
+        </w:tc>
+      </w:tr>
+      <w:tr>
+        <w:tc>
+          <w:p>
+            <w:r>
+              <w:t>KB 08 Nebenkosten</w:t>
+            </w:r>
+          </w:p>
+        </w:tc>
+        <w:tc>
+          <w:p>
+            <w:r>
+              <w:t>3.0</w:t>
+            </w:r>
+          </w:p>
+        </w:tc>
+        <w:tc>
+          <w:p>
+            <w:r>
+              <w:t>0,60</w:t>
+            </w:r>
+          </w:p>
+        </w:tc>
+        <w:tc>
+          <w:p>
+            <w:r>
+              <w:t>0,20</w:t>
+            </w:r>
+          </w:p>
+        </w:tc>
+        <w:tc>
+          <w:p>
+            <w:r>
+              <w:t>3,60</w:t>
+            </w:r>
+          </w:p>
+        </w:tc>
+        <w:tc>
+          <w:p>
+            <w:r>
+              <w:t>0,07</w:t>
+            </w:r>
+          </w:p>
+        </w:tc>
+      </w:tr>
+      <w:tr>
+        <w:tc>
+          <w:p>
+            <w:r>
+              <w:t>KB 09 Reserven</w:t>
+            </w:r>
+          </w:p>
+        </w:tc>
+        <w:tc>
+          <w:p>
+            <w:r>
+              <w:t>1.0</w:t>
+            </w:r>
+          </w:p>
+        </w:tc>
+        <w:tc>
+          <w:p>
+            <w:r>
+              <w:t>0,20</w:t>
+            </w:r>
+          </w:p>
+        </w:tc>
+        <w:tc>
+          <w:p>
+            <w:r>
+              <w:t>0,20</w:t>
+            </w:r>
+          </w:p>
+        </w:tc>
+        <w:tc>
+          <w:p>
+            <w:r>
+              <w:t>1,20</w:t>
+            </w:r>
+          </w:p>
+        </w:tc>
+        <w:tc>
+          <w:p>
+            <w:r>
+              <w:t>0,02</w:t>
+            </w:r>
+          </w:p>
+        </w:tc>
+      </w:tr>
+      <w:tr>
+        <w:tc>
+          <w:p>
+            <w:r>
+              <w:t>KB 10 Vermarktung</w:t>
+            </w:r>
+          </w:p>
+        </w:tc>
+        <w:tc>
+          <w:p>
+            <w:r>
+              <w:t>2.0</w:t>
+            </w:r>
+          </w:p>
+        </w:tc>
+        <w:tc>
+          <w:p>
+            <w:r>
+              <w:t>0,40</w:t>
+            </w:r>
+          </w:p>
+        </w:tc>
+        <w:tc>
+          <w:p>
+            <w:r>
+              <w:t>0,20</w:t>
+            </w:r>
+          </w:p>
+        </w:tc>
+        <w:tc>
+          <w:p>
+            <w:r>
+              <w:t>2,40</w:t>
             </w:r>
           </w:p>
         </w:tc>
@@ -549,270 +857,6 @@
         <w:tc>
           <w:p>
             <w:r>
-              <w:t>KB 02 Bauwerk-Rohbau bis KB 05</w:t>
-            </w:r>
-          </w:p>
-        </w:tc>
-        <w:tc>
-          <w:p>
-            <w:r>
-              <w:t>33.0</w:t>
-            </w:r>
-          </w:p>
-        </w:tc>
-        <w:tc>
-          <w:p>
-            <w:r>
-              <w:t>6,60</w:t>
-            </w:r>
-          </w:p>
-        </w:tc>
-        <w:tc>
-          <w:p>
-            <w:r>
-              <w:t>0,20</w:t>
-            </w:r>
-          </w:p>
-        </w:tc>
-        <w:tc>
-          <w:p>
-            <w:r>
-              <w:t>39,60</w:t>
-            </w:r>
-          </w:p>
-        </w:tc>
-        <w:tc>
-          <w:p>
-            <w:r>
-              <w:t>0,07</w:t>
-            </w:r>
-          </w:p>
-        </w:tc>
-      </w:tr>
-      <w:tr>
-        <w:tc>
-          <w:p>
-            <w:r>
-              <w:t>KB 06 Außenanlagen</w:t>
-            </w:r>
-          </w:p>
-        </w:tc>
-        <w:tc>
-          <w:p>
-            <w:r>
-              <w:t>44.0</w:t>
-            </w:r>
-          </w:p>
-        </w:tc>
-        <w:tc>
-          <w:p>
-            <w:r>
-              <w:t>8,80</w:t>
-            </w:r>
-          </w:p>
-        </w:tc>
-        <w:tc>
-          <w:p>
-            <w:r>
-              <w:t>0,20</w:t>
-            </w:r>
-          </w:p>
-        </w:tc>
-        <w:tc>
-          <w:p>
-            <w:r>
-              <w:t>52,80</w:t>
-            </w:r>
-          </w:p>
-        </w:tc>
-        <w:tc>
-          <w:p>
-            <w:r>
-              <w:t>0,09</w:t>
-            </w:r>
-          </w:p>
-        </w:tc>
-      </w:tr>
-      <w:tr>
-        <w:tc>
-          <w:p>
-            <w:r>
-              <w:t>KB 07 Honorare</w:t>
-            </w:r>
-          </w:p>
-        </w:tc>
-        <w:tc>
-          <w:p>
-            <w:r>
-              <w:t>55.0</w:t>
-            </w:r>
-          </w:p>
-        </w:tc>
-        <w:tc>
-          <w:p>
-            <w:r>
-              <w:t>11,00</w:t>
-            </w:r>
-          </w:p>
-        </w:tc>
-        <w:tc>
-          <w:p>
-            <w:r>
-              <w:t>0,20</w:t>
-            </w:r>
-          </w:p>
-        </w:tc>
-        <w:tc>
-          <w:p>
-            <w:r>
-              <w:t>66,00</w:t>
-            </w:r>
-          </w:p>
-        </w:tc>
-        <w:tc>
-          <w:p>
-            <w:r>
-              <w:t>0,12</w:t>
-            </w:r>
-          </w:p>
-        </w:tc>
-      </w:tr>
-      <w:tr>
-        <w:tc>
-          <w:p>
-            <w:r>
-              <w:t>KB 08 Nebenkosten</w:t>
-            </w:r>
-          </w:p>
-        </w:tc>
-        <w:tc>
-          <w:p>
-            <w:r>
-              <w:t>66.0</w:t>
-            </w:r>
-          </w:p>
-        </w:tc>
-        <w:tc>
-          <w:p>
-            <w:r>
-              <w:t>13,20</w:t>
-            </w:r>
-          </w:p>
-        </w:tc>
-        <w:tc>
-          <w:p>
-            <w:r>
-              <w:t>0,20</w:t>
-            </w:r>
-          </w:p>
-        </w:tc>
-        <w:tc>
-          <w:p>
-            <w:r>
-              <w:t>79,20</w:t>
-            </w:r>
-          </w:p>
-        </w:tc>
-        <w:tc>
-          <w:p>
-            <w:r>
-              <w:t>0,14</w:t>
-            </w:r>
-          </w:p>
-        </w:tc>
-      </w:tr>
-      <w:tr>
-        <w:tc>
-          <w:p>
-            <w:r>
-              <w:t>KB 09 Reserven</w:t>
-            </w:r>
-          </w:p>
-        </w:tc>
-        <w:tc>
-          <w:p>
-            <w:r>
-              <w:t>77.0</w:t>
-            </w:r>
-          </w:p>
-        </w:tc>
-        <w:tc>
-          <w:p>
-            <w:r>
-              <w:t>15,40</w:t>
-            </w:r>
-          </w:p>
-        </w:tc>
-        <w:tc>
-          <w:p>
-            <w:r>
-              <w:t>0,20</w:t>
-            </w:r>
-          </w:p>
-        </w:tc>
-        <w:tc>
-          <w:p>
-            <w:r>
-              <w:t>92,40</w:t>
-            </w:r>
-          </w:p>
-        </w:tc>
-        <w:tc>
-          <w:p>
-            <w:r>
-              <w:t>0,16</w:t>
-            </w:r>
-          </w:p>
-        </w:tc>
-      </w:tr>
-      <w:tr>
-        <w:tc>
-          <w:p>
-            <w:r>
-              <w:t>KB 10 Vermarktung</w:t>
-            </w:r>
-          </w:p>
-        </w:tc>
-        <w:tc>
-          <w:p>
-            <w:r>
-              <w:t>88.0</w:t>
-            </w:r>
-          </w:p>
-        </w:tc>
-        <w:tc>
-          <w:p>
-            <w:r>
-              <w:t>17,60</w:t>
-            </w:r>
-          </w:p>
-        </w:tc>
-        <w:tc>
-          <w:p>
-            <w:r>
-              <w:t>0,20</w:t>
-            </w:r>
-          </w:p>
-        </w:tc>
-        <w:tc>
-          <w:p>
-            <w:r>
-              <w:t>105,60</w:t>
-            </w:r>
-          </w:p>
-        </w:tc>
-        <w:tc>
-          <w:p>
-            <w:r>
-              <w:t>0,18</w:t>
-            </w:r>
-          </w:p>
-        </w:tc>
-      </w:tr>
-      <w:tr>
-        <w:tc>
-          <w:p>
-            <w:r>
               <w:t>KB 11 Finanzierung</w:t>
             </w:r>
           </w:p>
@@ -820,7 +864,7 @@
         <w:tc>
           <w:p>
             <w:r>
-              <w:t>99.0</w:t>
+              <w:t>3.0</w:t>
             </w:r>
           </w:p>
         </w:tc>
@@ -834,561 +878,26 @@
         <w:tc>
           <w:p>
             <w:r>
-              <w:t>0.3</w:t>
-            </w:r>
-          </w:p>
-        </w:tc>
-        <w:tc>
-          <w:p>
-            <w:r>
-              <w:t>99,00</w:t>
-            </w:r>
-          </w:p>
-        </w:tc>
-        <w:tc>
-          <w:p>
-            <w:r>
-              <w:t>0,17</w:t>
+              <w:t>0.8</w:t>
+            </w:r>
+          </w:p>
+        </w:tc>
+        <w:tc>
+          <w:p>
+            <w:r>
+              <w:t>3,00</w:t>
+            </w:r>
+          </w:p>
+        </w:tc>
+        <w:tc>
+          <w:p>
+            <w:r>
+              <w:t>0,06</w:t>
             </w:r>
           </w:p>
         </w:tc>
       </w:tr>
     </w:tbl>
-    <w:p>
-      <w:pPr>
-        <w:pageBreakBefore w:val="on"/>
-      </w:pPr>
-    </w:p>
-    <w:tbl>
-      <w:tblPr>
-        <w:tblW w:w="0" w:type="auto"/>
-        <w:tblBorders>
-          <w:top w:val="single"/>
-          <w:left w:val="single"/>
-          <w:bottom w:val="single"/>
-          <w:right w:val="single"/>
-          <w:insideH w:val="single"/>
-          <w:insideV w:val="single"/>
-        </w:tblBorders>
-      </w:tblPr>
-      <w:tr>
-        <w:tc>
-          <w:p>
-            <w:r>
-              <w:t/>
-            </w:r>
-          </w:p>
-        </w:tc>
-        <w:tc>
-          <w:p>
-            <w:r>
-              <w:t>netto</w:t>
-            </w:r>
-          </w:p>
-        </w:tc>
-        <w:tc>
-          <w:p>
-            <w:r>
-              <w:t>Ust</w:t>
-            </w:r>
-          </w:p>
-        </w:tc>
-        <w:tc>
-          <w:p>
-            <w:r>
-              <w:t>% der Ust</w:t>
-            </w:r>
-          </w:p>
-        </w:tc>
-        <w:tc>
-          <w:p>
-            <w:r>
-              <w:t>brutto</w:t>
-            </w:r>
-          </w:p>
-        </w:tc>
-        <w:tc>
-          <w:p>
-            <w:r>
-              <w:t>in %</w:t>
-            </w:r>
-          </w:p>
-        </w:tc>
-      </w:tr>
-      <w:tr>
-        <w:tc>
-          <w:p>
-            <w:r>
-              <w:t>KB 00 Grund</w:t>
-            </w:r>
-          </w:p>
-        </w:tc>
-        <w:tc>
-          <w:p>
-            <w:r>
-              <w:t>11.0</w:t>
-            </w:r>
-          </w:p>
-        </w:tc>
-        <w:tc>
-          <w:p/>
-        </w:tc>
-        <w:tc>
-          <w:p/>
-        </w:tc>
-        <w:tc>
-          <w:p/>
-        </w:tc>
-        <w:tc>
-          <w:p/>
-        </w:tc>
-      </w:tr>
-      <w:tr>
-        <w:tc>
-          <w:p>
-            <w:r>
-              <w:t xml:space="preserve">KB 01 Aufschließung </w:t>
-            </w:r>
-          </w:p>
-        </w:tc>
-        <w:tc>
-          <w:p>
-            <w:r>
-              <w:t>22.0</w:t>
-            </w:r>
-          </w:p>
-        </w:tc>
-        <w:tc>
-          <w:p/>
-        </w:tc>
-        <w:tc>
-          <w:p/>
-        </w:tc>
-        <w:tc>
-          <w:p/>
-        </w:tc>
-        <w:tc>
-          <w:p/>
-        </w:tc>
-      </w:tr>
-      <w:tr>
-        <w:tc>
-          <w:p>
-            <w:r>
-              <w:t>KB 02 Bauwerk-Rohbau bis KB 05</w:t>
-            </w:r>
-          </w:p>
-        </w:tc>
-        <w:tc>
-          <w:p>
-            <w:r>
-              <w:t>33.0</w:t>
-            </w:r>
-          </w:p>
-        </w:tc>
-        <w:tc>
-          <w:p/>
-        </w:tc>
-        <w:tc>
-          <w:p/>
-        </w:tc>
-        <w:tc>
-          <w:p/>
-        </w:tc>
-        <w:tc>
-          <w:p/>
-        </w:tc>
-      </w:tr>
-      <w:tr>
-        <w:tc>
-          <w:p>
-            <w:r>
-              <w:t>KB 06 Außenanlagen</w:t>
-            </w:r>
-          </w:p>
-        </w:tc>
-        <w:tc>
-          <w:p>
-            <w:r>
-              <w:t>44.0</w:t>
-            </w:r>
-          </w:p>
-        </w:tc>
-        <w:tc>
-          <w:p/>
-        </w:tc>
-        <w:tc>
-          <w:p/>
-        </w:tc>
-        <w:tc>
-          <w:p/>
-        </w:tc>
-        <w:tc>
-          <w:p/>
-        </w:tc>
-      </w:tr>
-      <w:tr>
-        <w:tc>
-          <w:p>
-            <w:r>
-              <w:t>KB 07 Honorare</w:t>
-            </w:r>
-          </w:p>
-        </w:tc>
-        <w:tc>
-          <w:p>
-            <w:r>
-              <w:t>55.0</w:t>
-            </w:r>
-          </w:p>
-        </w:tc>
-        <w:tc>
-          <w:p/>
-        </w:tc>
-        <w:tc>
-          <w:p/>
-        </w:tc>
-        <w:tc>
-          <w:p/>
-        </w:tc>
-        <w:tc>
-          <w:p/>
-        </w:tc>
-      </w:tr>
-      <w:tr>
-        <w:tc>
-          <w:p>
-            <w:r>
-              <w:t>KB 08 Nebenkosten</w:t>
-            </w:r>
-          </w:p>
-        </w:tc>
-        <w:tc>
-          <w:p>
-            <w:r>
-              <w:t>66.0</w:t>
-            </w:r>
-          </w:p>
-        </w:tc>
-        <w:tc>
-          <w:p/>
-        </w:tc>
-        <w:tc>
-          <w:p/>
-        </w:tc>
-        <w:tc>
-          <w:p/>
-        </w:tc>
-        <w:tc>
-          <w:p/>
-        </w:tc>
-      </w:tr>
-      <w:tr>
-        <w:tc>
-          <w:p>
-            <w:r>
-              <w:t>KB 09 Reserven</w:t>
-            </w:r>
-          </w:p>
-        </w:tc>
-        <w:tc>
-          <w:p>
-            <w:r>
-              <w:t>77.0</w:t>
-            </w:r>
-          </w:p>
-        </w:tc>
-        <w:tc>
-          <w:p/>
-        </w:tc>
-        <w:tc>
-          <w:p/>
-        </w:tc>
-        <w:tc>
-          <w:p/>
-        </w:tc>
-        <w:tc>
-          <w:p/>
-        </w:tc>
-      </w:tr>
-      <w:tr>
-        <w:tc>
-          <w:p>
-            <w:r>
-              <w:t>KB 10 Vermarktung</w:t>
-            </w:r>
-          </w:p>
-        </w:tc>
-        <w:tc>
-          <w:p>
-            <w:r>
-              <w:t>88.0</w:t>
-            </w:r>
-          </w:p>
-        </w:tc>
-        <w:tc>
-          <w:p/>
-        </w:tc>
-        <w:tc>
-          <w:p/>
-        </w:tc>
-        <w:tc>
-          <w:p/>
-        </w:tc>
-        <w:tc>
-          <w:p/>
-        </w:tc>
-      </w:tr>
-      <w:tr>
-        <w:tc>
-          <w:p>
-            <w:r>
-              <w:t>KB 11 Finanzierung</w:t>
-            </w:r>
-          </w:p>
-        </w:tc>
-        <w:tc>
-          <w:p>
-            <w:r>
-              <w:t>99.0</w:t>
-            </w:r>
-          </w:p>
-        </w:tc>
-        <w:tc>
-          <w:p>
-            <w:r>
-              <w:t>0.0</w:t>
-            </w:r>
-          </w:p>
-        </w:tc>
-        <w:tc>
-          <w:p>
-            <w:r>
-              <w:t>0.3</w:t>
-            </w:r>
-          </w:p>
-        </w:tc>
-        <w:tc>
-          <w:p/>
-        </w:tc>
-        <w:tc>
-          <w:p/>
-        </w:tc>
-      </w:tr>
-      <w:tr>
-        <w:tc>
-          <w:p/>
-        </w:tc>
-        <w:tc>
-          <w:p/>
-        </w:tc>
-        <w:tc>
-          <w:p/>
-        </w:tc>
-        <w:tc>
-          <w:p/>
-        </w:tc>
-        <w:tc>
-          <w:p/>
-        </w:tc>
-        <w:tc>
-          <w:p/>
-        </w:tc>
-      </w:tr>
-      <w:tr>
-        <w:tc>
-          <w:p>
-            <w:r>
-              <w:t>Zwischensumme (vor Steuerkorrektur)</w:t>
-            </w:r>
-          </w:p>
-        </w:tc>
-        <w:tc>
-          <w:p/>
-        </w:tc>
-        <w:tc>
-          <w:p/>
-        </w:tc>
-        <w:tc>
-          <w:p/>
-        </w:tc>
-        <w:tc>
-          <w:p/>
-        </w:tc>
-        <w:tc>
-          <w:p/>
-        </w:tc>
-      </w:tr>
-      <w:tr>
-        <w:tc>
-          <w:p>
-            <w:r>
-              <w:t>Steuerkorrektur</w:t>
-            </w:r>
-          </w:p>
-        </w:tc>
-        <w:tc>
-          <w:p/>
-        </w:tc>
-        <w:tc>
-          <w:p/>
-        </w:tc>
-        <w:tc>
-          <w:p/>
-        </w:tc>
-        <w:tc>
-          <w:p/>
-        </w:tc>
-        <w:tc>
-          <w:p/>
-        </w:tc>
-      </w:tr>
-      <w:tr>
-        <w:tc>
-          <w:p>
-            <w:r>
-              <w:t>GIK adaptiert um Vorsteuer</w:t>
-            </w:r>
-          </w:p>
-        </w:tc>
-        <w:tc>
-          <w:p/>
-        </w:tc>
-        <w:tc>
-          <w:p/>
-        </w:tc>
-        <w:tc>
-          <w:p/>
-        </w:tc>
-        <w:tc>
-          <w:p/>
-        </w:tc>
-        <w:tc>
-          <w:p/>
-        </w:tc>
-      </w:tr>
-      <w:tr>
-        <w:tc>
-          <w:p/>
-        </w:tc>
-        <w:tc>
-          <w:p/>
-        </w:tc>
-        <w:tc>
-          <w:p/>
-        </w:tc>
-        <w:tc>
-          <w:p/>
-        </w:tc>
-        <w:tc>
-          <w:p/>
-        </w:tc>
-        <w:tc>
-          <w:p/>
-        </w:tc>
-      </w:tr>
-      <w:tr>
-        <w:tc>
-          <w:p/>
-        </w:tc>
-        <w:tc>
-          <w:p/>
-        </w:tc>
-        <w:tc>
-          <w:p/>
-        </w:tc>
-        <w:tc>
-          <w:p/>
-        </w:tc>
-        <w:tc>
-          <w:p/>
-        </w:tc>
-        <w:tc>
-          <w:p/>
-        </w:tc>
-      </w:tr>
-      <w:tr>
-        <w:tc>
-          <w:p/>
-        </w:tc>
-        <w:tc>
-          <w:p/>
-        </w:tc>
-        <w:tc>
-          <w:p/>
-        </w:tc>
-        <w:tc>
-          <w:p/>
-        </w:tc>
-        <w:tc>
-          <w:p/>
-        </w:tc>
-        <w:tc>
-          <w:p/>
-        </w:tc>
-      </w:tr>
-      <w:tr>
-        <w:tc>
-          <w:p>
-            <w:r>
-              <w:t>UST</w:t>
-            </w:r>
-          </w:p>
-        </w:tc>
-        <w:tc>
-          <w:p>
-            <w:r>
-              <w:t>0.2</w:t>
-            </w:r>
-          </w:p>
-        </w:tc>
-        <w:tc>
-          <w:p/>
-        </w:tc>
-        <w:tc>
-          <w:p/>
-        </w:tc>
-        <w:tc>
-          <w:p/>
-        </w:tc>
-        <w:tc>
-          <w:p/>
-        </w:tc>
-      </w:tr>
-      <w:tr>
-        <w:tc>
-          <w:p>
-            <w:r>
-              <w:t>UST (Grund)</w:t>
-            </w:r>
-          </w:p>
-        </w:tc>
-        <w:tc>
-          <w:p>
-            <w:r>
-              <w:t>0.1</w:t>
-            </w:r>
-          </w:p>
-        </w:tc>
-        <w:tc>
-          <w:p>
-            <w:r>
-              <w:t>(eigentlich 1% glauben wir)</w:t>
-            </w:r>
-          </w:p>
-        </w:tc>
-        <w:tc>
-          <w:p/>
-        </w:tc>
-        <w:tc>
-          <w:p/>
-        </w:tc>
-        <w:tc>
-          <w:p/>
-        </w:tc>
-      </w:tr>
-    </w:tbl>
-    <w:p/>
     <w:p>
       <w:r/>
     </w:p>
@@ -1459,7 +968,7 @@
         <w:tc>
           <w:p>
             <w:r>
-              <w:t>123.0</w:t>
+              <w:t>10.0</w:t>
             </w:r>
           </w:p>
         </w:tc>
@@ -1476,7 +985,7 @@
         <w:tc>
           <w:p>
             <w:r>
-              <w:t>234.0</w:t>
+              <w:t>200.0</w:t>
             </w:r>
           </w:p>
         </w:tc>
@@ -1501,42 +1010,42 @@
         <w:tc>
           <w:p>
             <w:r>
-              <w:t>Fremdkapital Tranche 1 (bis Baubeginn)</w:t>
-            </w:r>
-          </w:p>
-        </w:tc>
-        <w:tc>
-          <w:p>
-            <w:r>
-              <w:t>321.0</w:t>
-            </w:r>
-          </w:p>
-        </w:tc>
-        <w:tc>
-          <w:p/>
-        </w:tc>
-      </w:tr>
-      <w:tr>
-        <w:tc>
-          <w:p/>
-        </w:tc>
-        <w:tc>
-          <w:p/>
-        </w:tc>
-        <w:tc>
-          <w:p/>
-        </w:tc>
-        <w:tc>
-          <w:p>
-            <w:r>
-              <w:t>Fremdkapital Tranche 2 (ab Baubeginn)</w:t>
-            </w:r>
-          </w:p>
-        </w:tc>
-        <w:tc>
-          <w:p>
-            <w:r>
-              <w:t>123.0</w:t>
+              <w:t>Fremdkapital Tranche 1</w:t>
+            </w:r>
+          </w:p>
+        </w:tc>
+        <w:tc>
+          <w:p>
+            <w:r>
+              <w:t>1.0</w:t>
+            </w:r>
+          </w:p>
+        </w:tc>
+        <w:tc>
+          <w:p/>
+        </w:tc>
+      </w:tr>
+      <w:tr>
+        <w:tc>
+          <w:p/>
+        </w:tc>
+        <w:tc>
+          <w:p/>
+        </w:tc>
+        <w:tc>
+          <w:p/>
+        </w:tc>
+        <w:tc>
+          <w:p>
+            <w:r>
+              <w:t>Fremdkapital Tranche 2</w:t>
+            </w:r>
+          </w:p>
+        </w:tc>
+        <w:tc>
+          <w:p>
+            <w:r>
+              <w:t>2.0</w:t>
             </w:r>
           </w:p>
         </w:tc>
@@ -1564,7 +1073,7 @@
         <w:tc>
           <w:p>
             <w:r>
-              <w:t>342.0</w:t>
+              <w:t>200.0</w:t>
             </w:r>
           </w:p>
         </w:tc>
@@ -1655,7 +1164,7 @@
         <w:tc>
           <w:p>
             <w:r>
-              <w:t>123.0</w:t>
+              <w:t>56.0</w:t>
             </w:r>
           </w:p>
         </w:tc>
@@ -1672,7 +1181,7 @@
         <w:tc>
           <w:p>
             <w:r>
-              <w:t>234.0</w:t>
+              <w:t>12.0</w:t>
             </w:r>
           </w:p>
         </w:tc>
@@ -1704,7 +1213,7 @@
         <w:tc>
           <w:p>
             <w:r>
-              <w:t>555.0</w:t>
+              <w:t>1.0</w:t>
             </w:r>
           </w:p>
         </w:tc>
@@ -1732,7 +1241,7 @@
         <w:tc>
           <w:p>
             <w:r>
-              <w:t>342.0</w:t>
+              <w:t>2.0</w:t>
             </w:r>
           </w:p>
         </w:tc>
@@ -1823,7 +1332,7 @@
         <w:tc>
           <w:p>
             <w:r>
-              <w:t>12.0</w:t>
+              <w:t>10.0</w:t>
             </w:r>
           </w:p>
         </w:tc>
@@ -1840,7 +1349,7 @@
         <w:tc>
           <w:p>
             <w:r>
-              <w:t>23.0</w:t>
+              <w:t>200.0</w:t>
             </w:r>
           </w:p>
         </w:tc>
@@ -1872,7 +1381,7 @@
         <w:tc>
           <w:p>
             <w:r>
-              <w:t>22.0</w:t>
+              <w:t>10.0</w:t>
             </w:r>
           </w:p>
         </w:tc>
@@ -1900,7 +1409,7 @@
         <w:tc>
           <w:p>
             <w:r>
-              <w:t>222.0</w:t>
+              <w:t>20.0</w:t>
             </w:r>
           </w:p>
         </w:tc>
@@ -1928,7 +1437,7 @@
         <w:tc>
           <w:p>
             <w:r>
-              <w:t>3.0</w:t>
+              <w:t>30.0</w:t>
             </w:r>
           </w:p>
         </w:tc>
@@ -1956,7 +1465,7 @@
         <w:tc>
           <w:p>
             <w:r>
-              <w:t>34.0</w:t>
+              <w:t>20.0</w:t>
             </w:r>
           </w:p>
         </w:tc>

</xml_diff>

<commit_message>
- Alles in Tabpanegetan
</commit_message>
<xml_diff>
--- a/src/main/resources/com/example/financingtool/SEPJ-Rechnungen.docx
+++ b/src/main/resources/com/example/financingtool/SEPJ-Rechnungen.docx
@@ -49,11 +49,7 @@
           </w:p>
         </w:tc>
         <w:tc>
-          <w:p>
-            <w:r>
-              <w:t>240000</w:t>
-            </w:r>
-          </w:p>
+          <w:p/>
         </w:tc>
         <w:tc>
           <w:p/>
@@ -68,11 +64,7 @@
           </w:p>
         </w:tc>
         <w:tc>
-          <w:p>
-            <w:r>
-              <w:t>900</w:t>
-            </w:r>
-          </w:p>
+          <w:p/>
         </w:tc>
         <w:tc>
           <w:p>
@@ -91,11 +83,7 @@
           </w:p>
         </w:tc>
         <w:tc>
-          <w:p>
-            <w:r>
-              <w:t>700</w:t>
-            </w:r>
-          </w:p>
+          <w:p/>
         </w:tc>
         <w:tc>
           <w:p/>
@@ -110,11 +98,7 @@
           </w:p>
         </w:tc>
         <w:tc>
-          <w:p>
-            <w:r>
-              <w:t>340</w:t>
-            </w:r>
-          </w:p>
+          <w:p/>
         </w:tc>
         <w:tc>
           <w:p/>
@@ -129,11 +113,7 @@
           </w:p>
         </w:tc>
         <w:tc>
-          <w:p>
-            <w:r>
-              <w:t>15</w:t>
-            </w:r>
-          </w:p>
+          <w:p/>
         </w:tc>
         <w:tc>
           <w:p/>
@@ -148,11 +128,7 @@
           </w:p>
         </w:tc>
         <w:tc>
-          <w:p>
-            <w:r>
-              <w:t>900</w:t>
-            </w:r>
-          </w:p>
+          <w:p/>
         </w:tc>
         <w:tc>
           <w:p/>
@@ -167,11 +143,7 @@
           </w:p>
         </w:tc>
         <w:tc>
-          <w:p>
-            <w:r>
-              <w:t>20</w:t>
-            </w:r>
-          </w:p>
+          <w:p/>
         </w:tc>
         <w:tc>
           <w:p/>
@@ -186,11 +158,7 @@
           </w:p>
         </w:tc>
         <w:tc>
-          <w:p>
-            <w:r>
-              <w:t>12</w:t>
-            </w:r>
-          </w:p>
+          <w:p/>
         </w:tc>
         <w:tc>
           <w:p/>
@@ -205,11 +173,7 @@
           </w:p>
         </w:tc>
         <w:tc>
-          <w:p>
-            <w:r>
-              <w:t>Q4</w:t>
-            </w:r>
-          </w:p>
+          <w:p/>
         </w:tc>
         <w:tc>
           <w:p/>
@@ -224,11 +188,7 @@
           </w:p>
         </w:tc>
         <w:tc>
-          <w:p>
-            <w:r>
-              <w:t>Q5</w:t>
-            </w:r>
-          </w:p>
+          <w:p/>
         </w:tc>
         <w:tc>
           <w:p/>
@@ -243,11 +203,7 @@
           </w:p>
         </w:tc>
         <w:tc>
-          <w:p>
-            <w:r>
-              <w:t>12</w:t>
-            </w:r>
-          </w:p>
+          <w:p/>
         </w:tc>
         <w:tc>
           <w:p/>
@@ -298,7 +254,7 @@
         <w:tc>
           <w:p>
             <w:r>
-              <w:t>Immo 34</w:t>
+              <w:t>Apfelcompany</w:t>
             </w:r>
           </w:p>
         </w:tc>
@@ -314,7 +270,7 @@
         <w:tc>
           <w:p>
             <w:r>
-              <w:t>Höchstädtplatz 23</w:t>
+              <w:t>Braumüllergasse 21</w:t>
             </w:r>
           </w:p>
         </w:tc>
@@ -330,7 +286,7 @@
         <w:tc>
           <w:p>
             <w:r>
-              <w:t>1090</w:t>
+              <w:t>1210.0</w:t>
             </w:r>
           </w:p>
         </w:tc>
@@ -362,7 +318,7 @@
         <w:tc>
           <w:p>
             <w:r>
-              <w:t>5</w:t>
+              <w:t>2500</w:t>
             </w:r>
           </w:p>
         </w:tc>
@@ -378,7 +334,7 @@
         <w:tc>
           <w:p>
             <w:r>
-              <w:t>In wien</w:t>
+              <w:t>ghetto wien</w:t>
             </w:r>
           </w:p>
         </w:tc>
@@ -406,7 +362,7 @@
         <w:tc>
           <w:p>
             <w:r>
-              <w:t>U4</w:t>
+              <w:t>nix</w:t>
             </w:r>
           </w:p>
         </w:tc>
@@ -512,7 +468,14 @@
         <w:tc>
           <w:p>
             <w:r>
-              <w:t>1.0</w:t>
+              <w:t>11.0</w:t>
+            </w:r>
+          </w:p>
+        </w:tc>
+        <w:tc>
+          <w:p>
+            <w:r>
+              <w:t>1,10</w:t>
             </w:r>
           </w:p>
         </w:tc>
@@ -526,14 +489,7 @@
         <w:tc>
           <w:p>
             <w:r>
-              <w:t>0,10</w:t>
-            </w:r>
-          </w:p>
-        </w:tc>
-        <w:tc>
-          <w:p>
-            <w:r>
-              <w:t>1,10</w:t>
+              <w:t>12,10</w:t>
             </w:r>
           </w:p>
         </w:tc>
@@ -556,14 +512,14 @@
         <w:tc>
           <w:p>
             <w:r>
-              <w:t>23.0</w:t>
-            </w:r>
-          </w:p>
-        </w:tc>
-        <w:tc>
-          <w:p>
-            <w:r>
-              <w:t>4,60</w:t>
+              <w:t>22.0</w:t>
+            </w:r>
+          </w:p>
+        </w:tc>
+        <w:tc>
+          <w:p>
+            <w:r>
+              <w:t>4,40</w:t>
             </w:r>
           </w:p>
         </w:tc>
@@ -577,14 +533,14 @@
         <w:tc>
           <w:p>
             <w:r>
-              <w:t>27,60</w:t>
-            </w:r>
-          </w:p>
-        </w:tc>
-        <w:tc>
-          <w:p>
-            <w:r>
-              <w:t>0,52</w:t>
+              <w:t>26,40</w:t>
+            </w:r>
+          </w:p>
+        </w:tc>
+        <w:tc>
+          <w:p>
+            <w:r>
+              <w:t>0,05</w:t>
             </w:r>
           </w:p>
         </w:tc>
@@ -600,14 +556,14 @@
         <w:tc>
           <w:p>
             <w:r>
-              <w:t>3.0</w:t>
-            </w:r>
-          </w:p>
-        </w:tc>
-        <w:tc>
-          <w:p>
-            <w:r>
-              <w:t>0,60</w:t>
+              <w:t>33.0</w:t>
+            </w:r>
+          </w:p>
+        </w:tc>
+        <w:tc>
+          <w:p>
+            <w:r>
+              <w:t>6,60</w:t>
             </w:r>
           </w:p>
         </w:tc>
@@ -621,7 +577,7 @@
         <w:tc>
           <w:p>
             <w:r>
-              <w:t>3,60</w:t>
+              <w:t>39,60</w:t>
             </w:r>
           </w:p>
         </w:tc>
@@ -644,14 +600,14 @@
         <w:tc>
           <w:p>
             <w:r>
-              <w:t>4.0</w:t>
-            </w:r>
-          </w:p>
-        </w:tc>
-        <w:tc>
-          <w:p>
-            <w:r>
-              <w:t>0,80</w:t>
+              <w:t>44.0</w:t>
+            </w:r>
+          </w:p>
+        </w:tc>
+        <w:tc>
+          <w:p>
+            <w:r>
+              <w:t>8,80</w:t>
             </w:r>
           </w:p>
         </w:tc>
@@ -665,7 +621,7 @@
         <w:tc>
           <w:p>
             <w:r>
-              <w:t>4,80</w:t>
+              <w:t>52,80</w:t>
             </w:r>
           </w:p>
         </w:tc>
@@ -688,14 +644,14 @@
         <w:tc>
           <w:p>
             <w:r>
-              <w:t>5.0</w:t>
-            </w:r>
-          </w:p>
-        </w:tc>
-        <w:tc>
-          <w:p>
-            <w:r>
-              <w:t>1,00</w:t>
+              <w:t>55.0</w:t>
+            </w:r>
+          </w:p>
+        </w:tc>
+        <w:tc>
+          <w:p>
+            <w:r>
+              <w:t>11,00</w:t>
             </w:r>
           </w:p>
         </w:tc>
@@ -709,14 +665,14 @@
         <w:tc>
           <w:p>
             <w:r>
-              <w:t>6,00</w:t>
-            </w:r>
-          </w:p>
-        </w:tc>
-        <w:tc>
-          <w:p>
-            <w:r>
-              <w:t>0,11</w:t>
+              <w:t>66,00</w:t>
+            </w:r>
+          </w:p>
+        </w:tc>
+        <w:tc>
+          <w:p>
+            <w:r>
+              <w:t>0,12</w:t>
             </w:r>
           </w:p>
         </w:tc>
@@ -732,14 +688,14 @@
         <w:tc>
           <w:p>
             <w:r>
-              <w:t>3.0</w:t>
-            </w:r>
-          </w:p>
-        </w:tc>
-        <w:tc>
-          <w:p>
-            <w:r>
-              <w:t>0,60</w:t>
+              <w:t>66.0</w:t>
+            </w:r>
+          </w:p>
+        </w:tc>
+        <w:tc>
+          <w:p>
+            <w:r>
+              <w:t>13,20</w:t>
             </w:r>
           </w:p>
         </w:tc>
@@ -753,14 +709,14 @@
         <w:tc>
           <w:p>
             <w:r>
-              <w:t>3,60</w:t>
-            </w:r>
-          </w:p>
-        </w:tc>
-        <w:tc>
-          <w:p>
-            <w:r>
-              <w:t>0,07</w:t>
+              <w:t>79,20</w:t>
+            </w:r>
+          </w:p>
+        </w:tc>
+        <w:tc>
+          <w:p>
+            <w:r>
+              <w:t>0,14</w:t>
             </w:r>
           </w:p>
         </w:tc>
@@ -776,7 +732,14 @@
         <w:tc>
           <w:p>
             <w:r>
-              <w:t>1.0</w:t>
+              <w:t>77.0</w:t>
+            </w:r>
+          </w:p>
+        </w:tc>
+        <w:tc>
+          <w:p>
+            <w:r>
+              <w:t>15,40</w:t>
             </w:r>
           </w:p>
         </w:tc>
@@ -790,6 +753,43 @@
         <w:tc>
           <w:p>
             <w:r>
+              <w:t>92,40</w:t>
+            </w:r>
+          </w:p>
+        </w:tc>
+        <w:tc>
+          <w:p>
+            <w:r>
+              <w:t>0,16</w:t>
+            </w:r>
+          </w:p>
+        </w:tc>
+      </w:tr>
+      <w:tr>
+        <w:tc>
+          <w:p>
+            <w:r>
+              <w:t>KB 10 Vermarktung</w:t>
+            </w:r>
+          </w:p>
+        </w:tc>
+        <w:tc>
+          <w:p>
+            <w:r>
+              <w:t>88.0</w:t>
+            </w:r>
+          </w:p>
+        </w:tc>
+        <w:tc>
+          <w:p>
+            <w:r>
+              <w:t>17,60</w:t>
+            </w:r>
+          </w:p>
+        </w:tc>
+        <w:tc>
+          <w:p>
+            <w:r>
               <w:t>0,20</w:t>
             </w:r>
           </w:p>
@@ -797,58 +797,14 @@
         <w:tc>
           <w:p>
             <w:r>
-              <w:t>1,20</w:t>
-            </w:r>
-          </w:p>
-        </w:tc>
-        <w:tc>
-          <w:p>
-            <w:r>
-              <w:t>0,02</w:t>
-            </w:r>
-          </w:p>
-        </w:tc>
-      </w:tr>
-      <w:tr>
-        <w:tc>
-          <w:p>
-            <w:r>
-              <w:t>KB 10 Vermarktung</w:t>
-            </w:r>
-          </w:p>
-        </w:tc>
-        <w:tc>
-          <w:p>
-            <w:r>
-              <w:t>2.0</w:t>
-            </w:r>
-          </w:p>
-        </w:tc>
-        <w:tc>
-          <w:p>
-            <w:r>
-              <w:t>0,40</w:t>
-            </w:r>
-          </w:p>
-        </w:tc>
-        <w:tc>
-          <w:p>
-            <w:r>
-              <w:t>0,20</w:t>
-            </w:r>
-          </w:p>
-        </w:tc>
-        <w:tc>
-          <w:p>
-            <w:r>
-              <w:t>2,40</w:t>
-            </w:r>
-          </w:p>
-        </w:tc>
-        <w:tc>
-          <w:p>
-            <w:r>
-              <w:t>0,05</w:t>
+              <w:t>105,60</w:t>
+            </w:r>
+          </w:p>
+        </w:tc>
+        <w:tc>
+          <w:p>
+            <w:r>
+              <w:t>0,18</w:t>
             </w:r>
           </w:p>
         </w:tc>
@@ -864,7 +820,7 @@
         <w:tc>
           <w:p>
             <w:r>
-              <w:t>3.0</w:t>
+              <w:t>99.0</w:t>
             </w:r>
           </w:p>
         </w:tc>
@@ -878,21 +834,21 @@
         <w:tc>
           <w:p>
             <w:r>
-              <w:t>0.8</w:t>
-            </w:r>
-          </w:p>
-        </w:tc>
-        <w:tc>
-          <w:p>
-            <w:r>
-              <w:t>3,00</w:t>
-            </w:r>
-          </w:p>
-        </w:tc>
-        <w:tc>
-          <w:p>
-            <w:r>
-              <w:t>0,06</w:t>
+              <w:t>0.3</w:t>
+            </w:r>
+          </w:p>
+        </w:tc>
+        <w:tc>
+          <w:p>
+            <w:r>
+              <w:t>99,00</w:t>
+            </w:r>
+          </w:p>
+        </w:tc>
+        <w:tc>
+          <w:p>
+            <w:r>
+              <w:t>0,17</w:t>
             </w:r>
           </w:p>
         </w:tc>
@@ -968,7 +924,7 @@
         <w:tc>
           <w:p>
             <w:r>
-              <w:t>10.0</w:t>
+              <w:t>123.0</w:t>
             </w:r>
           </w:p>
         </w:tc>
@@ -985,7 +941,7 @@
         <w:tc>
           <w:p>
             <w:r>
-              <w:t>200.0</w:t>
+              <w:t>234.0</w:t>
             </w:r>
           </w:p>
         </w:tc>
@@ -1002,50 +958,54 @@
           </w:p>
         </w:tc>
         <w:tc>
-          <w:p/>
-        </w:tc>
-        <w:tc>
-          <w:p/>
-        </w:tc>
-        <w:tc>
-          <w:p>
-            <w:r>
-              <w:t>Fremdkapital Tranche 1</w:t>
-            </w:r>
-          </w:p>
-        </w:tc>
-        <w:tc>
-          <w:p>
-            <w:r>
-              <w:t>1.0</w:t>
-            </w:r>
-          </w:p>
-        </w:tc>
-        <w:tc>
-          <w:p/>
-        </w:tc>
-      </w:tr>
-      <w:tr>
-        <w:tc>
-          <w:p/>
-        </w:tc>
-        <w:tc>
-          <w:p/>
-        </w:tc>
-        <w:tc>
-          <w:p/>
-        </w:tc>
-        <w:tc>
-          <w:p>
-            <w:r>
-              <w:t>Fremdkapital Tranche 2</w:t>
-            </w:r>
-          </w:p>
-        </w:tc>
-        <w:tc>
-          <w:p>
-            <w:r>
-              <w:t>2.0</w:t>
+          <w:p>
+            <w:r>
+              <w:t>99.0</w:t>
+            </w:r>
+          </w:p>
+        </w:tc>
+        <w:tc>
+          <w:p/>
+        </w:tc>
+        <w:tc>
+          <w:p>
+            <w:r>
+              <w:t>Fremdkapital Tranche 1 (bis Baubeginn)</w:t>
+            </w:r>
+          </w:p>
+        </w:tc>
+        <w:tc>
+          <w:p>
+            <w:r>
+              <w:t>321.0</w:t>
+            </w:r>
+          </w:p>
+        </w:tc>
+        <w:tc>
+          <w:p/>
+        </w:tc>
+      </w:tr>
+      <w:tr>
+        <w:tc>
+          <w:p/>
+        </w:tc>
+        <w:tc>
+          <w:p/>
+        </w:tc>
+        <w:tc>
+          <w:p/>
+        </w:tc>
+        <w:tc>
+          <w:p>
+            <w:r>
+              <w:t>Fremdkapital Tranche 2 (ab Baubeginn)</w:t>
+            </w:r>
+          </w:p>
+        </w:tc>
+        <w:tc>
+          <w:p>
+            <w:r>
+              <w:t>123.0</w:t>
             </w:r>
           </w:p>
         </w:tc>
@@ -1073,7 +1033,7 @@
         <w:tc>
           <w:p>
             <w:r>
-              <w:t>200.0</w:t>
+              <w:t>342.0</w:t>
             </w:r>
           </w:p>
         </w:tc>
@@ -1127,919 +1087,47 @@
       </w:tr>
       <w:tr>
         <w:tc>
-          <w:p>
-            <w:r>
-              <w:t>Mittelverwendung</w:t>
-            </w:r>
-          </w:p>
-        </w:tc>
-        <w:tc>
-          <w:p/>
-        </w:tc>
-        <w:tc>
-          <w:p/>
-        </w:tc>
-        <w:tc>
-          <w:p>
-            <w:r>
-              <w:t>Mittelherkunft</w:t>
-            </w:r>
-          </w:p>
-        </w:tc>
-        <w:tc>
-          <w:p/>
-        </w:tc>
-        <w:tc>
-          <w:p/>
-        </w:tc>
-      </w:tr>
-      <w:tr>
-        <w:tc>
-          <w:p>
-            <w:r>
-              <w:t>Investitionskosten</w:t>
-            </w:r>
-          </w:p>
-        </w:tc>
-        <w:tc>
-          <w:p>
-            <w:r>
-              <w:t>56.0</w:t>
-            </w:r>
-          </w:p>
-        </w:tc>
-        <w:tc>
-          <w:p/>
-        </w:tc>
-        <w:tc>
-          <w:p>
-            <w:r>
-              <w:t>Eigenkapital</w:t>
-            </w:r>
-          </w:p>
-        </w:tc>
-        <w:tc>
-          <w:p>
-            <w:r>
-              <w:t>12.0</w:t>
-            </w:r>
-          </w:p>
-        </w:tc>
-        <w:tc>
-          <w:p/>
-        </w:tc>
-      </w:tr>
-      <w:tr>
-        <w:tc>
-          <w:p>
-            <w:r>
-              <w:t>Finanzierungskosten</w:t>
-            </w:r>
-          </w:p>
-        </w:tc>
-        <w:tc>
-          <w:p/>
-        </w:tc>
-        <w:tc>
-          <w:p/>
-        </w:tc>
-        <w:tc>
-          <w:p>
-            <w:r>
-              <w:t>Fremdkapital Tranche 1</w:t>
-            </w:r>
-          </w:p>
-        </w:tc>
-        <w:tc>
-          <w:p>
-            <w:r>
-              <w:t>1.0</w:t>
-            </w:r>
-          </w:p>
-        </w:tc>
-        <w:tc>
-          <w:p/>
-        </w:tc>
-      </w:tr>
-      <w:tr>
-        <w:tc>
-          <w:p/>
-        </w:tc>
-        <w:tc>
-          <w:p/>
-        </w:tc>
-        <w:tc>
-          <w:p/>
-        </w:tc>
-        <w:tc>
-          <w:p>
-            <w:r>
-              <w:t>BTVG Erlöse</w:t>
-            </w:r>
-          </w:p>
-        </w:tc>
-        <w:tc>
-          <w:p>
-            <w:r>
-              <w:t>2.0</w:t>
-            </w:r>
-          </w:p>
-        </w:tc>
-        <w:tc>
-          <w:p/>
-        </w:tc>
-      </w:tr>
-      <w:tr>
-        <w:tc>
-          <w:p/>
-        </w:tc>
-        <w:tc>
-          <w:p/>
-        </w:tc>
-        <w:tc>
-          <w:p/>
-        </w:tc>
-        <w:tc>
-          <w:p/>
-        </w:tc>
-        <w:tc>
-          <w:p/>
-        </w:tc>
-        <w:tc>
-          <w:p/>
-        </w:tc>
-      </w:tr>
-      <w:tr>
-        <w:tc>
-          <w:p>
-            <w:r>
-              <w:t>Summe</w:t>
-            </w:r>
-          </w:p>
-        </w:tc>
-        <w:tc>
-          <w:p/>
-        </w:tc>
-        <w:tc>
-          <w:p/>
-        </w:tc>
-        <w:tc>
-          <w:p/>
-        </w:tc>
-        <w:tc>
-          <w:p/>
-        </w:tc>
-        <w:tc>
-          <w:p/>
-        </w:tc>
-      </w:tr>
-      <w:tr>
-        <w:tc>
-          <w:p>
-            <w:r>
-              <w:t>Mittelverwendung</w:t>
-            </w:r>
-          </w:p>
-        </w:tc>
-        <w:tc>
-          <w:p/>
-        </w:tc>
-        <w:tc>
-          <w:p/>
-        </w:tc>
-        <w:tc>
-          <w:p>
-            <w:r>
-              <w:t>Mittelherkunft</w:t>
-            </w:r>
-          </w:p>
-        </w:tc>
-        <w:tc>
-          <w:p/>
-        </w:tc>
-        <w:tc>
-          <w:p/>
-        </w:tc>
-      </w:tr>
-      <w:tr>
-        <w:tc>
-          <w:p>
-            <w:r>
-              <w:t>Investitionskosten</w:t>
-            </w:r>
-          </w:p>
-        </w:tc>
-        <w:tc>
-          <w:p>
-            <w:r>
-              <w:t>10.0</w:t>
-            </w:r>
-          </w:p>
-        </w:tc>
-        <w:tc>
-          <w:p/>
-        </w:tc>
-        <w:tc>
-          <w:p>
-            <w:r>
-              <w:t>Eigenkapital</w:t>
-            </w:r>
-          </w:p>
-        </w:tc>
-        <w:tc>
-          <w:p>
-            <w:r>
-              <w:t>200.0</w:t>
-            </w:r>
-          </w:p>
-        </w:tc>
-        <w:tc>
-          <w:p/>
-        </w:tc>
-      </w:tr>
-      <w:tr>
-        <w:tc>
-          <w:p>
-            <w:r>
-              <w:t>Finanzierungskosten</w:t>
-            </w:r>
-          </w:p>
-        </w:tc>
-        <w:tc>
-          <w:p/>
-        </w:tc>
-        <w:tc>
-          <w:p/>
-        </w:tc>
-        <w:tc>
-          <w:p>
-            <w:r>
-              <w:t>Fremdkapital Tranche 1</w:t>
-            </w:r>
-          </w:p>
-        </w:tc>
-        <w:tc>
-          <w:p>
-            <w:r>
-              <w:t>10.0</w:t>
-            </w:r>
-          </w:p>
-        </w:tc>
-        <w:tc>
-          <w:p/>
-        </w:tc>
-      </w:tr>
-      <w:tr>
-        <w:tc>
-          <w:p/>
-        </w:tc>
-        <w:tc>
-          <w:p/>
-        </w:tc>
-        <w:tc>
-          <w:p/>
-        </w:tc>
-        <w:tc>
-          <w:p>
-            <w:r>
-              <w:t>Fremdkapital Tranche 2</w:t>
-            </w:r>
-          </w:p>
-        </w:tc>
-        <w:tc>
-          <w:p>
-            <w:r>
-              <w:t>20.0</w:t>
-            </w:r>
-          </w:p>
-        </w:tc>
-        <w:tc>
-          <w:p/>
-        </w:tc>
-      </w:tr>
-      <w:tr>
-        <w:tc>
-          <w:p/>
-        </w:tc>
-        <w:tc>
-          <w:p/>
-        </w:tc>
-        <w:tc>
-          <w:p/>
-        </w:tc>
-        <w:tc>
-          <w:p>
-            <w:r>
-              <w:t>Fremdkapital Tranche 3</w:t>
-            </w:r>
-          </w:p>
-        </w:tc>
-        <w:tc>
-          <w:p>
-            <w:r>
-              <w:t>30.0</w:t>
-            </w:r>
-          </w:p>
-        </w:tc>
-        <w:tc>
-          <w:p/>
-        </w:tc>
-      </w:tr>
-      <w:tr>
-        <w:tc>
-          <w:p/>
-        </w:tc>
-        <w:tc>
-          <w:p/>
-        </w:tc>
-        <w:tc>
-          <w:p/>
-        </w:tc>
-        <w:tc>
-          <w:p>
-            <w:r>
-              <w:t>BTVG Erlöse</w:t>
-            </w:r>
-          </w:p>
-        </w:tc>
-        <w:tc>
-          <w:p>
-            <w:r>
-              <w:t>20.0</w:t>
-            </w:r>
-          </w:p>
-        </w:tc>
-        <w:tc>
-          <w:p/>
-        </w:tc>
-      </w:tr>
-      <w:tr>
-        <w:tc>
-          <w:p/>
-        </w:tc>
-        <w:tc>
-          <w:p/>
-        </w:tc>
-        <w:tc>
-          <w:p/>
-        </w:tc>
-        <w:tc>
-          <w:p/>
-        </w:tc>
-        <w:tc>
-          <w:p/>
-        </w:tc>
-        <w:tc>
-          <w:p/>
-        </w:tc>
-      </w:tr>
-      <w:tr>
-        <w:tc>
-          <w:p>
-            <w:r>
-              <w:t>Summe</w:t>
-            </w:r>
-          </w:p>
-        </w:tc>
-        <w:tc>
-          <w:p/>
-        </w:tc>
-        <w:tc>
-          <w:p/>
-        </w:tc>
-        <w:tc>
-          <w:p/>
-        </w:tc>
-        <w:tc>
-          <w:p/>
-        </w:tc>
-        <w:tc>
-          <w:p/>
-        </w:tc>
-      </w:tr>
-      <w:tr>
-        <w:tc>
-          <w:p>
-            <w:r>
-              <w:t>Mittelverwendung</w:t>
-            </w:r>
-          </w:p>
-        </w:tc>
-        <w:tc>
-          <w:p/>
-        </w:tc>
-        <w:tc>
-          <w:p/>
-        </w:tc>
-        <w:tc>
-          <w:p>
-            <w:r>
-              <w:t>Mittelherkunft</w:t>
-            </w:r>
-          </w:p>
-        </w:tc>
-        <w:tc>
-          <w:p/>
-        </w:tc>
-        <w:tc>
-          <w:p/>
-        </w:tc>
-      </w:tr>
-      <w:tr>
-        <w:tc>
-          <w:p>
-            <w:r>
-              <w:t>Investitionskosten</w:t>
-            </w:r>
-          </w:p>
-        </w:tc>
-        <w:tc>
-          <w:p>
-            <w:r>
-              <w:t>12.0</w:t>
-            </w:r>
-          </w:p>
-        </w:tc>
-        <w:tc>
-          <w:p/>
-        </w:tc>
-        <w:tc>
-          <w:p>
-            <w:r>
-              <w:t>Eigenkapital</w:t>
-            </w:r>
-          </w:p>
-        </w:tc>
-        <w:tc>
-          <w:p>
-            <w:r>
-              <w:t>23.0</w:t>
-            </w:r>
-          </w:p>
-        </w:tc>
-        <w:tc>
-          <w:p/>
-        </w:tc>
-      </w:tr>
-      <w:tr>
-        <w:tc>
-          <w:p>
-            <w:r>
-              <w:t>Finanzierungskosten</w:t>
-            </w:r>
-          </w:p>
-        </w:tc>
-        <w:tc>
-          <w:p>
-            <w:r>
-              <w:t>99.0</w:t>
-            </w:r>
-          </w:p>
-        </w:tc>
-        <w:tc>
-          <w:p/>
-        </w:tc>
-        <w:tc>
-          <w:p>
-            <w:r>
-              <w:t>Fremdkapital Tranche 1</w:t>
-            </w:r>
-          </w:p>
-        </w:tc>
-        <w:tc>
-          <w:p>
-            <w:r>
-              <w:t>98.0</w:t>
-            </w:r>
-          </w:p>
-        </w:tc>
-        <w:tc>
-          <w:p/>
-        </w:tc>
-      </w:tr>
-      <w:tr>
-        <w:tc>
-          <w:p/>
-        </w:tc>
-        <w:tc>
-          <w:p/>
-        </w:tc>
-        <w:tc>
-          <w:p/>
-        </w:tc>
-        <w:tc>
-          <w:p>
-            <w:r>
-              <w:t>Fremdkapital Tranche 2</w:t>
-            </w:r>
-          </w:p>
-        </w:tc>
-        <w:tc>
-          <w:p>
-            <w:r>
-              <w:t>87.0</w:t>
-            </w:r>
-          </w:p>
-        </w:tc>
-        <w:tc>
-          <w:p/>
-        </w:tc>
-      </w:tr>
-      <w:tr>
-        <w:tc>
-          <w:p/>
-        </w:tc>
-        <w:tc>
-          <w:p/>
-        </w:tc>
-        <w:tc>
-          <w:p/>
-        </w:tc>
-        <w:tc>
-          <w:p>
-            <w:r>
-              <w:t>Fremdkapital Tranche 3</w:t>
-            </w:r>
-          </w:p>
-        </w:tc>
-        <w:tc>
-          <w:p>
-            <w:r>
-              <w:t>76.0</w:t>
-            </w:r>
-          </w:p>
-        </w:tc>
-        <w:tc>
-          <w:p/>
-        </w:tc>
-      </w:tr>
-      <w:tr>
-        <w:tc>
-          <w:p/>
-        </w:tc>
-        <w:tc>
-          <w:p/>
-        </w:tc>
-        <w:tc>
-          <w:p/>
-        </w:tc>
-        <w:tc>
-          <w:p>
-            <w:r>
-              <w:t>Fremdkapital Tranche 4</w:t>
-            </w:r>
-          </w:p>
-        </w:tc>
-        <w:tc>
-          <w:p>
-            <w:r>
-              <w:t>65.0</w:t>
-            </w:r>
-          </w:p>
-        </w:tc>
-        <w:tc>
-          <w:p/>
-        </w:tc>
-      </w:tr>
-      <w:tr>
-        <w:tc>
-          <w:p/>
-        </w:tc>
-        <w:tc>
-          <w:p/>
-        </w:tc>
-        <w:tc>
-          <w:p/>
-        </w:tc>
-        <w:tc>
-          <w:p>
-            <w:r>
-              <w:t>BTVG Erlöse</w:t>
-            </w:r>
-          </w:p>
-        </w:tc>
-        <w:tc>
-          <w:p>
-            <w:r>
-              <w:t>34.0</w:t>
-            </w:r>
-          </w:p>
-        </w:tc>
-        <w:tc>
-          <w:p/>
-        </w:tc>
-      </w:tr>
-      <w:tr>
-        <w:tc>
-          <w:p/>
-        </w:tc>
-        <w:tc>
-          <w:p/>
-        </w:tc>
-        <w:tc>
-          <w:p/>
-        </w:tc>
-        <w:tc>
-          <w:p/>
-        </w:tc>
-        <w:tc>
-          <w:p/>
-        </w:tc>
-        <w:tc>
-          <w:p/>
-        </w:tc>
-      </w:tr>
-      <w:tr>
-        <w:tc>
-          <w:p>
-            <w:r>
-              <w:t>Summe</w:t>
-            </w:r>
-          </w:p>
-        </w:tc>
-        <w:tc>
-          <w:p/>
-        </w:tc>
-        <w:tc>
-          <w:p/>
-        </w:tc>
-        <w:tc>
-          <w:p/>
-        </w:tc>
-        <w:tc>
-          <w:p/>
-        </w:tc>
-        <w:tc>
-          <w:p/>
-        </w:tc>
-      </w:tr>
-      <w:tr>
-        <w:tc>
-          <w:p>
-            <w:r>
-              <w:t>Mittelverwendung</w:t>
-            </w:r>
-          </w:p>
-        </w:tc>
-        <w:tc>
-          <w:p/>
-        </w:tc>
-        <w:tc>
-          <w:p/>
-        </w:tc>
-        <w:tc>
-          <w:p>
-            <w:r>
-              <w:t>Mittelherkunft</w:t>
-            </w:r>
-          </w:p>
-        </w:tc>
-        <w:tc>
-          <w:p/>
-        </w:tc>
-        <w:tc>
-          <w:p/>
-        </w:tc>
-      </w:tr>
-      <w:tr>
-        <w:tc>
-          <w:p>
-            <w:r>
-              <w:t>Investitionskosten</w:t>
-            </w:r>
-          </w:p>
-        </w:tc>
-        <w:tc>
-          <w:p>
-            <w:r>
-              <w:t>12.0</w:t>
-            </w:r>
-          </w:p>
-        </w:tc>
-        <w:tc>
-          <w:p/>
-        </w:tc>
-        <w:tc>
-          <w:p>
-            <w:r>
-              <w:t>Eigenkapital</w:t>
-            </w:r>
-          </w:p>
-        </w:tc>
-        <w:tc>
-          <w:p>
-            <w:r>
-              <w:t>23.0</w:t>
-            </w:r>
-          </w:p>
-        </w:tc>
-        <w:tc>
-          <w:p/>
-        </w:tc>
-      </w:tr>
-      <w:tr>
-        <w:tc>
-          <w:p>
-            <w:r>
-              <w:t>Finanzierungskosten</w:t>
-            </w:r>
-          </w:p>
-        </w:tc>
-        <w:tc>
-          <w:p>
-            <w:r>
-              <w:t>99.0</w:t>
-            </w:r>
-          </w:p>
-        </w:tc>
-        <w:tc>
-          <w:p/>
-        </w:tc>
-        <w:tc>
-          <w:p>
-            <w:r>
-              <w:t>Fremdkapital Tranche 1</w:t>
-            </w:r>
-          </w:p>
-        </w:tc>
-        <w:tc>
-          <w:p>
-            <w:r>
-              <w:t>45.0</w:t>
-            </w:r>
-          </w:p>
-        </w:tc>
-        <w:tc>
-          <w:p/>
-        </w:tc>
-      </w:tr>
-      <w:tr>
-        <w:tc>
-          <w:p/>
-        </w:tc>
-        <w:tc>
-          <w:p/>
-        </w:tc>
-        <w:tc>
-          <w:p/>
-        </w:tc>
-        <w:tc>
-          <w:p>
-            <w:r>
-              <w:t>Fremdkapital Tranche 2</w:t>
-            </w:r>
-          </w:p>
-        </w:tc>
-        <w:tc>
-          <w:p>
-            <w:r>
-              <w:t>56.0</w:t>
-            </w:r>
-          </w:p>
-        </w:tc>
-        <w:tc>
-          <w:p/>
-        </w:tc>
-      </w:tr>
-      <w:tr>
-        <w:tc>
-          <w:p/>
-        </w:tc>
-        <w:tc>
-          <w:p/>
-        </w:tc>
-        <w:tc>
-          <w:p/>
-        </w:tc>
-        <w:tc>
-          <w:p>
-            <w:r>
-              <w:t>Fremdkapital Tranche 3</w:t>
-            </w:r>
-          </w:p>
-        </w:tc>
-        <w:tc>
-          <w:p>
-            <w:r>
-              <w:t>67.0</w:t>
-            </w:r>
-          </w:p>
-        </w:tc>
-        <w:tc>
-          <w:p/>
-        </w:tc>
-      </w:tr>
-      <w:tr>
-        <w:tc>
-          <w:p/>
-        </w:tc>
-        <w:tc>
-          <w:p/>
-        </w:tc>
-        <w:tc>
-          <w:p/>
-        </w:tc>
-        <w:tc>
-          <w:p>
-            <w:r>
-              <w:t>Fremdkapital Tranche 4</w:t>
-            </w:r>
-          </w:p>
-        </w:tc>
-        <w:tc>
-          <w:p>
-            <w:r>
-              <w:t>78.0</w:t>
-            </w:r>
-          </w:p>
-        </w:tc>
-        <w:tc>
-          <w:p/>
-        </w:tc>
-      </w:tr>
-      <w:tr>
-        <w:tc>
-          <w:p/>
-        </w:tc>
-        <w:tc>
-          <w:p/>
-        </w:tc>
-        <w:tc>
-          <w:p/>
-        </w:tc>
-        <w:tc>
-          <w:p>
-            <w:r>
-              <w:t>Fremdkapital Tranche 5</w:t>
-            </w:r>
-          </w:p>
-        </w:tc>
-        <w:tc>
-          <w:p>
-            <w:r>
-              <w:t>89.0</w:t>
-            </w:r>
-          </w:p>
-        </w:tc>
-        <w:tc>
-          <w:p/>
-        </w:tc>
-      </w:tr>
-      <w:tr>
-        <w:tc>
-          <w:p/>
-        </w:tc>
-        <w:tc>
-          <w:p/>
-        </w:tc>
-        <w:tc>
-          <w:p/>
-        </w:tc>
-        <w:tc>
-          <w:p>
-            <w:r>
-              <w:t>BTVG Erlöse</w:t>
-            </w:r>
-          </w:p>
-        </w:tc>
-        <w:tc>
-          <w:p>
-            <w:r>
-              <w:t>34.0</w:t>
-            </w:r>
-          </w:p>
-        </w:tc>
-        <w:tc>
-          <w:p/>
-        </w:tc>
-      </w:tr>
-      <w:tr>
-        <w:tc>
-          <w:p/>
-        </w:tc>
-        <w:tc>
-          <w:p/>
-        </w:tc>
-        <w:tc>
-          <w:p/>
-        </w:tc>
-        <w:tc>
-          <w:p/>
-        </w:tc>
-        <w:tc>
-          <w:p/>
-        </w:tc>
-        <w:tc>
-          <w:p/>
-        </w:tc>
-      </w:tr>
-      <w:tr>
-        <w:tc>
-          <w:p>
-            <w:r>
-              <w:t>Summe</w:t>
-            </w:r>
-          </w:p>
+          <w:p/>
+        </w:tc>
+        <w:tc>
+          <w:p/>
+        </w:tc>
+        <w:tc>
+          <w:p/>
+        </w:tc>
+        <w:tc>
+          <w:p/>
+        </w:tc>
+        <w:tc>
+          <w:p/>
+        </w:tc>
+        <w:tc>
+          <w:p/>
+        </w:tc>
+      </w:tr>
+      <w:tr>
+        <w:tc>
+          <w:p/>
+        </w:tc>
+        <w:tc>
+          <w:p/>
+        </w:tc>
+        <w:tc>
+          <w:p/>
+        </w:tc>
+        <w:tc>
+          <w:p/>
+        </w:tc>
+        <w:tc>
+          <w:p/>
+        </w:tc>
+        <w:tc>
+          <w:p/>
+        </w:tc>
+      </w:tr>
+      <w:tr>
+        <w:tc>
+          <w:p/>
         </w:tc>
         <w:tc>
           <w:p/>
@@ -2811,7 +1899,11 @@
           <w:p/>
         </w:tc>
         <w:tc>
-          <w:p/>
+          <w:p>
+            <w:r>
+              <w:t>1020.0</w:t>
+            </w:r>
+          </w:p>
         </w:tc>
         <w:tc>
           <w:p/>

</xml_diff>

<commit_message>
fehler aus stammblattcontroller rausgelöscht
</commit_message>
<xml_diff>
--- a/src/main/resources/com/example/financingtool/SEPJ-Rechnungen.docx
+++ b/src/main/resources/com/example/financingtool/SEPJ-Rechnungen.docx
@@ -51,7 +51,7 @@
         <w:tc>
           <w:p>
             <w:r>
-              <w:t>1</w:t>
+              <w:t>10</w:t>
             </w:r>
           </w:p>
         </w:tc>
@@ -70,7 +70,7 @@
         <w:tc>
           <w:p>
             <w:r>
-              <w:t>2</w:t>
+              <w:t>20</w:t>
             </w:r>
           </w:p>
         </w:tc>
@@ -93,7 +93,7 @@
         <w:tc>
           <w:p>
             <w:r>
-              <w:t>3</w:t>
+              <w:t>120</w:t>
             </w:r>
           </w:p>
         </w:tc>
@@ -112,7 +112,7 @@
         <w:tc>
           <w:p>
             <w:r>
-              <w:t>4</w:t>
+              <w:t>34</w:t>
             </w:r>
           </w:p>
         </w:tc>
@@ -131,26 +131,26 @@
         <w:tc>
           <w:p>
             <w:r>
-              <w:t>5</w:t>
-            </w:r>
-          </w:p>
-        </w:tc>
-        <w:tc>
-          <w:p/>
-        </w:tc>
-      </w:tr>
-      <w:tr>
-        <w:tc>
-          <w:p>
-            <w:r>
-              <w:t>Außenfläche</w:t>
-            </w:r>
-          </w:p>
-        </w:tc>
-        <w:tc>
-          <w:p>
-            <w:r>
-              <w:t>6</w:t>
+              <w:t>12</w:t>
+            </w:r>
+          </w:p>
+        </w:tc>
+        <w:tc>
+          <w:p/>
+        </w:tc>
+      </w:tr>
+      <w:tr>
+        <w:tc>
+          <w:p>
+            <w:r>
+              <w:t>GIK</w:t>
+            </w:r>
+          </w:p>
+        </w:tc>
+        <w:tc>
+          <w:p>
+            <w:r>
+              <w:t>34</w:t>
             </w:r>
           </w:p>
         </w:tc>
@@ -169,7 +169,7 @@
         <w:tc>
           <w:p>
             <w:r>
-              <w:t>4</w:t>
+              <w:t>23</w:t>
             </w:r>
           </w:p>
         </w:tc>
@@ -188,7 +188,7 @@
         <w:tc>
           <w:p>
             <w:r>
-              <w:t>5</w:t>
+              <w:t>12</w:t>
             </w:r>
           </w:p>
         </w:tc>
@@ -207,7 +207,7 @@
         <w:tc>
           <w:p>
             <w:r>
-              <w:t>5</w:t>
+              <w:t>30</w:t>
             </w:r>
           </w:p>
         </w:tc>
@@ -226,7 +226,7 @@
         <w:tc>
           <w:p>
             <w:r>
-              <w:t>5</w:t>
+              <w:t>12</w:t>
             </w:r>
           </w:p>
         </w:tc>
@@ -245,7 +245,7 @@
         <w:tc>
           <w:p>
             <w:r>
-              <w:t>5</w:t>
+              <w:t>34</w:t>
             </w:r>
           </w:p>
         </w:tc>
@@ -298,7 +298,7 @@
         <w:tc>
           <w:p>
             <w:r>
-              <w:t>A</w:t>
+              <w:t>Hallo</w:t>
             </w:r>
           </w:p>
         </w:tc>
@@ -314,7 +314,7 @@
         <w:tc>
           <w:p>
             <w:r>
-              <w:t>B</w:t>
+              <w:t>Juliastraße 10</w:t>
             </w:r>
           </w:p>
         </w:tc>
@@ -330,7 +330,7 @@
         <w:tc>
           <w:p>
             <w:r>
-              <w:t>12</w:t>
+              <w:t>1080</w:t>
             </w:r>
           </w:p>
         </w:tc>
@@ -346,7 +346,23 @@
         <w:tc>
           <w:p>
             <w:r>
-              <w:t>D</w:t>
+              <w:t>Wien</w:t>
+            </w:r>
+          </w:p>
+        </w:tc>
+      </w:tr>
+      <w:tr>
+        <w:tc>
+          <w:p>
+            <w:r>
+              <w:t xml:space="preserve">Entfernung zur Schule </w:t>
+            </w:r>
+          </w:p>
+        </w:tc>
+        <w:tc>
+          <w:p>
+            <w:r>
+              <w:t>5</w:t>
             </w:r>
           </w:p>
         </w:tc>
@@ -362,7 +378,7 @@
         <w:tc>
           <w:p>
             <w:r>
-              <w:t>E</w:t>
+              <w:t>Hallo</w:t>
             </w:r>
           </w:p>
         </w:tc>
@@ -383,24 +399,16 @@
         <w:tc>
           <w:p>
             <w:r>
-              <w:t>Öffi-Anbindung</w:t>
-            </w:r>
-          </w:p>
-        </w:tc>
-        <w:tc>
-          <w:p>
-            <w:r>
-              <w:t>F</w:t>
-            </w:r>
-          </w:p>
-        </w:tc>
-      </w:tr>
-      <w:tr>
-        <w:tc>
-          <w:p/>
-        </w:tc>
-        <w:tc>
-          <w:p/>
+              <w:t>Lage der Öffi Anbindung</w:t>
+            </w:r>
+          </w:p>
+        </w:tc>
+        <w:tc>
+          <w:p>
+            <w:r>
+              <w:t>U4</w:t>
+            </w:r>
+          </w:p>
         </w:tc>
       </w:tr>
       <w:tr>
@@ -453,7 +461,7 @@
         <w:tc>
           <w:p>
             <w:r>
-              <w:t>W III = Bauklasse 3 beschränkt auf 20%</w:t>
+              <w:t>WGV II = Bauklasse 2 beschränkt auf 20%</w:t>
             </w:r>
           </w:p>
         </w:tc>
@@ -471,17 +479,16 @@
         <w:tc>
           <w:p>
             <w:r>
-              <w:t>Ekz = für Einkaufszentren bestimmt</w:t>
-            </w:r>
-          </w:p>
-        </w:tc>
-      </w:tr>
-      <w:tr>
-        <w:tc>
-          <w:p>
-            <w:r>
-              <w:t xml:space="preserve">
-</w:t>
+              <w:t>ÖZ = Grundflächen für öffentliche Zwecke (Enteignung möglich)</w:t>
+            </w:r>
+          </w:p>
+        </w:tc>
+      </w:tr>
+      <w:tr>
+        <w:tc>
+          <w:p>
+            <w:r>
+              <w:t>G = Gärtnerische Ausgestaltung</w:t>
             </w:r>
           </w:p>
         </w:tc>
@@ -631,7 +638,7 @@
         <w:tc>
           <w:p>
             <w:r>
-              <w:t>0,03</w:t>
+              <w:t>0,04</w:t>
             </w:r>
           </w:p>
         </w:tc>
@@ -647,6 +654,270 @@
         <w:tc>
           <w:p>
             <w:r>
+              <w:t>34.0</w:t>
+            </w:r>
+          </w:p>
+        </w:tc>
+        <w:tc>
+          <w:p>
+            <w:r>
+              <w:t>7,82</w:t>
+            </w:r>
+          </w:p>
+        </w:tc>
+        <w:tc>
+          <w:p>
+            <w:r>
+              <w:t>0,23</w:t>
+            </w:r>
+          </w:p>
+        </w:tc>
+        <w:tc>
+          <w:p>
+            <w:r>
+              <w:t>41,82</w:t>
+            </w:r>
+          </w:p>
+        </w:tc>
+        <w:tc>
+          <w:p>
+            <w:r>
+              <w:t>0,11</w:t>
+            </w:r>
+          </w:p>
+        </w:tc>
+      </w:tr>
+      <w:tr>
+        <w:tc>
+          <w:p>
+            <w:r>
+              <w:t>KB 02 Bauwerk-Rohbau bis KB 05</w:t>
+            </w:r>
+          </w:p>
+        </w:tc>
+        <w:tc>
+          <w:p>
+            <w:r>
+              <w:t>12.0</w:t>
+            </w:r>
+          </w:p>
+        </w:tc>
+        <w:tc>
+          <w:p>
+            <w:r>
+              <w:t>2,76</w:t>
+            </w:r>
+          </w:p>
+        </w:tc>
+        <w:tc>
+          <w:p>
+            <w:r>
+              <w:t>0,23</w:t>
+            </w:r>
+          </w:p>
+        </w:tc>
+        <w:tc>
+          <w:p>
+            <w:r>
+              <w:t>14,76</w:t>
+            </w:r>
+          </w:p>
+        </w:tc>
+        <w:tc>
+          <w:p>
+            <w:r>
+              <w:t>0,04</w:t>
+            </w:r>
+          </w:p>
+        </w:tc>
+      </w:tr>
+      <w:tr>
+        <w:tc>
+          <w:p>
+            <w:r>
+              <w:t>KB 06 Außenanlagen</w:t>
+            </w:r>
+          </w:p>
+        </w:tc>
+        <w:tc>
+          <w:p>
+            <w:r>
+              <w:t>34.0</w:t>
+            </w:r>
+          </w:p>
+        </w:tc>
+        <w:tc>
+          <w:p>
+            <w:r>
+              <w:t>7,82</w:t>
+            </w:r>
+          </w:p>
+        </w:tc>
+        <w:tc>
+          <w:p>
+            <w:r>
+              <w:t>0,23</w:t>
+            </w:r>
+          </w:p>
+        </w:tc>
+        <w:tc>
+          <w:p>
+            <w:r>
+              <w:t>41,82</w:t>
+            </w:r>
+          </w:p>
+        </w:tc>
+        <w:tc>
+          <w:p>
+            <w:r>
+              <w:t>0,11</w:t>
+            </w:r>
+          </w:p>
+        </w:tc>
+      </w:tr>
+      <w:tr>
+        <w:tc>
+          <w:p>
+            <w:r>
+              <w:t>KB 07 Honorare</w:t>
+            </w:r>
+          </w:p>
+        </w:tc>
+        <w:tc>
+          <w:p>
+            <w:r>
+              <w:t>12.0</w:t>
+            </w:r>
+          </w:p>
+        </w:tc>
+        <w:tc>
+          <w:p>
+            <w:r>
+              <w:t>2,76</w:t>
+            </w:r>
+          </w:p>
+        </w:tc>
+        <w:tc>
+          <w:p>
+            <w:r>
+              <w:t>0,23</w:t>
+            </w:r>
+          </w:p>
+        </w:tc>
+        <w:tc>
+          <w:p>
+            <w:r>
+              <w:t>14,76</w:t>
+            </w:r>
+          </w:p>
+        </w:tc>
+        <w:tc>
+          <w:p>
+            <w:r>
+              <w:t>0,04</w:t>
+            </w:r>
+          </w:p>
+        </w:tc>
+      </w:tr>
+      <w:tr>
+        <w:tc>
+          <w:p>
+            <w:r>
+              <w:t>KB 08 Nebenkosten</w:t>
+            </w:r>
+          </w:p>
+        </w:tc>
+        <w:tc>
+          <w:p>
+            <w:r>
+              <w:t>34.0</w:t>
+            </w:r>
+          </w:p>
+        </w:tc>
+        <w:tc>
+          <w:p>
+            <w:r>
+              <w:t>7,82</w:t>
+            </w:r>
+          </w:p>
+        </w:tc>
+        <w:tc>
+          <w:p>
+            <w:r>
+              <w:t>0,23</w:t>
+            </w:r>
+          </w:p>
+        </w:tc>
+        <w:tc>
+          <w:p>
+            <w:r>
+              <w:t>41,82</w:t>
+            </w:r>
+          </w:p>
+        </w:tc>
+        <w:tc>
+          <w:p>
+            <w:r>
+              <w:t>0,11</w:t>
+            </w:r>
+          </w:p>
+        </w:tc>
+      </w:tr>
+      <w:tr>
+        <w:tc>
+          <w:p>
+            <w:r>
+              <w:t>KB 09 Reserven</w:t>
+            </w:r>
+          </w:p>
+        </w:tc>
+        <w:tc>
+          <w:p>
+            <w:r>
+              <w:t>123.0</w:t>
+            </w:r>
+          </w:p>
+        </w:tc>
+        <w:tc>
+          <w:p>
+            <w:r>
+              <w:t>28,29</w:t>
+            </w:r>
+          </w:p>
+        </w:tc>
+        <w:tc>
+          <w:p>
+            <w:r>
+              <w:t>0,23</w:t>
+            </w:r>
+          </w:p>
+        </w:tc>
+        <w:tc>
+          <w:p>
+            <w:r>
+              <w:t>151,29</w:t>
+            </w:r>
+          </w:p>
+        </w:tc>
+        <w:tc>
+          <w:p>
+            <w:r>
+              <w:t>0,41</w:t>
+            </w:r>
+          </w:p>
+        </w:tc>
+      </w:tr>
+      <w:tr>
+        <w:tc>
+          <w:p>
+            <w:r>
+              <w:t>KB 10 Vermarktung</w:t>
+            </w:r>
+          </w:p>
+        </w:tc>
+        <w:tc>
+          <w:p>
+            <w:r>
               <w:t>23.0</w:t>
             </w:r>
           </w:p>
@@ -654,21 +925,65 @@
         <w:tc>
           <w:p>
             <w:r>
-              <w:t>9,89</w:t>
-            </w:r>
-          </w:p>
-        </w:tc>
-        <w:tc>
-          <w:p>
-            <w:r>
-              <w:t>0,43</w:t>
-            </w:r>
-          </w:p>
-        </w:tc>
-        <w:tc>
-          <w:p>
-            <w:r>
-              <w:t>32,89</w:t>
+              <w:t>5,29</w:t>
+            </w:r>
+          </w:p>
+        </w:tc>
+        <w:tc>
+          <w:p>
+            <w:r>
+              <w:t>0,23</w:t>
+            </w:r>
+          </w:p>
+        </w:tc>
+        <w:tc>
+          <w:p>
+            <w:r>
+              <w:t>28,29</w:t>
+            </w:r>
+          </w:p>
+        </w:tc>
+        <w:tc>
+          <w:p>
+            <w:r>
+              <w:t>0,08</w:t>
+            </w:r>
+          </w:p>
+        </w:tc>
+      </w:tr>
+      <w:tr>
+        <w:tc>
+          <w:p>
+            <w:r>
+              <w:t>KB 11 Finanzierung</w:t>
+            </w:r>
+          </w:p>
+        </w:tc>
+        <w:tc>
+          <w:p>
+            <w:r>
+              <w:t>23.0</w:t>
+            </w:r>
+          </w:p>
+        </w:tc>
+        <w:tc>
+          <w:p>
+            <w:r>
+              <w:t>0.0</w:t>
+            </w:r>
+          </w:p>
+        </w:tc>
+        <w:tc>
+          <w:p>
+            <w:r>
+              <w:t>0.12</w:t>
+            </w:r>
+          </w:p>
+        </w:tc>
+        <w:tc>
+          <w:p>
+            <w:r>
+              <w:t>23,00</w:t>
             </w:r>
           </w:p>
         </w:tc>
@@ -676,314 +991,6 @@
           <w:p>
             <w:r>
               <w:t>0,06</w:t>
-            </w:r>
-          </w:p>
-        </w:tc>
-      </w:tr>
-      <w:tr>
-        <w:tc>
-          <w:p>
-            <w:r>
-              <w:t>KB 02 Bauwerk-Rohbau bis KB 05</w:t>
-            </w:r>
-          </w:p>
-        </w:tc>
-        <w:tc>
-          <w:p>
-            <w:r>
-              <w:t>12.0</w:t>
-            </w:r>
-          </w:p>
-        </w:tc>
-        <w:tc>
-          <w:p>
-            <w:r>
-              <w:t>5,16</w:t>
-            </w:r>
-          </w:p>
-        </w:tc>
-        <w:tc>
-          <w:p>
-            <w:r>
-              <w:t>0,43</w:t>
-            </w:r>
-          </w:p>
-        </w:tc>
-        <w:tc>
-          <w:p>
-            <w:r>
-              <w:t>17,16</w:t>
-            </w:r>
-          </w:p>
-        </w:tc>
-        <w:tc>
-          <w:p>
-            <w:r>
-              <w:t>0,03</w:t>
-            </w:r>
-          </w:p>
-        </w:tc>
-      </w:tr>
-      <w:tr>
-        <w:tc>
-          <w:p>
-            <w:r>
-              <w:t>KB 06 Außenanlagen</w:t>
-            </w:r>
-          </w:p>
-        </w:tc>
-        <w:tc>
-          <w:p>
-            <w:r>
-              <w:t>233.0</w:t>
-            </w:r>
-          </w:p>
-        </w:tc>
-        <w:tc>
-          <w:p>
-            <w:r>
-              <w:t>100,19</w:t>
-            </w:r>
-          </w:p>
-        </w:tc>
-        <w:tc>
-          <w:p>
-            <w:r>
-              <w:t>0,43</w:t>
-            </w:r>
-          </w:p>
-        </w:tc>
-        <w:tc>
-          <w:p>
-            <w:r>
-              <w:t>333,19</w:t>
-            </w:r>
-          </w:p>
-        </w:tc>
-        <w:tc>
-          <w:p>
-            <w:r>
-              <w:t>0,64</w:t>
-            </w:r>
-          </w:p>
-        </w:tc>
-      </w:tr>
-      <w:tr>
-        <w:tc>
-          <w:p>
-            <w:r>
-              <w:t>KB 07 Honorare</w:t>
-            </w:r>
-          </w:p>
-        </w:tc>
-        <w:tc>
-          <w:p>
-            <w:r>
-              <w:t>12.0</w:t>
-            </w:r>
-          </w:p>
-        </w:tc>
-        <w:tc>
-          <w:p>
-            <w:r>
-              <w:t>5,16</w:t>
-            </w:r>
-          </w:p>
-        </w:tc>
-        <w:tc>
-          <w:p>
-            <w:r>
-              <w:t>0,43</w:t>
-            </w:r>
-          </w:p>
-        </w:tc>
-        <w:tc>
-          <w:p>
-            <w:r>
-              <w:t>17,16</w:t>
-            </w:r>
-          </w:p>
-        </w:tc>
-        <w:tc>
-          <w:p>
-            <w:r>
-              <w:t>0,03</w:t>
-            </w:r>
-          </w:p>
-        </w:tc>
-      </w:tr>
-      <w:tr>
-        <w:tc>
-          <w:p>
-            <w:r>
-              <w:t>KB 08 Nebenkosten</w:t>
-            </w:r>
-          </w:p>
-        </w:tc>
-        <w:tc>
-          <w:p>
-            <w:r>
-              <w:t>23.0</w:t>
-            </w:r>
-          </w:p>
-        </w:tc>
-        <w:tc>
-          <w:p>
-            <w:r>
-              <w:t>9,89</w:t>
-            </w:r>
-          </w:p>
-        </w:tc>
-        <w:tc>
-          <w:p>
-            <w:r>
-              <w:t>0,43</w:t>
-            </w:r>
-          </w:p>
-        </w:tc>
-        <w:tc>
-          <w:p>
-            <w:r>
-              <w:t>32,89</w:t>
-            </w:r>
-          </w:p>
-        </w:tc>
-        <w:tc>
-          <w:p>
-            <w:r>
-              <w:t>0,06</w:t>
-            </w:r>
-          </w:p>
-        </w:tc>
-      </w:tr>
-      <w:tr>
-        <w:tc>
-          <w:p>
-            <w:r>
-              <w:t>KB 09 Reserven</w:t>
-            </w:r>
-          </w:p>
-        </w:tc>
-        <w:tc>
-          <w:p>
-            <w:r>
-              <w:t>23.0</w:t>
-            </w:r>
-          </w:p>
-        </w:tc>
-        <w:tc>
-          <w:p>
-            <w:r>
-              <w:t>9,89</w:t>
-            </w:r>
-          </w:p>
-        </w:tc>
-        <w:tc>
-          <w:p>
-            <w:r>
-              <w:t>0,43</w:t>
-            </w:r>
-          </w:p>
-        </w:tc>
-        <w:tc>
-          <w:p>
-            <w:r>
-              <w:t>32,89</w:t>
-            </w:r>
-          </w:p>
-        </w:tc>
-        <w:tc>
-          <w:p>
-            <w:r>
-              <w:t>0,06</w:t>
-            </w:r>
-          </w:p>
-        </w:tc>
-      </w:tr>
-      <w:tr>
-        <w:tc>
-          <w:p>
-            <w:r>
-              <w:t>KB 10 Vermarktung</w:t>
-            </w:r>
-          </w:p>
-        </w:tc>
-        <w:tc>
-          <w:p>
-            <w:r>
-              <w:t>23.0</w:t>
-            </w:r>
-          </w:p>
-        </w:tc>
-        <w:tc>
-          <w:p>
-            <w:r>
-              <w:t>9,89</w:t>
-            </w:r>
-          </w:p>
-        </w:tc>
-        <w:tc>
-          <w:p>
-            <w:r>
-              <w:t>0,43</w:t>
-            </w:r>
-          </w:p>
-        </w:tc>
-        <w:tc>
-          <w:p>
-            <w:r>
-              <w:t>32,89</w:t>
-            </w:r>
-          </w:p>
-        </w:tc>
-        <w:tc>
-          <w:p>
-            <w:r>
-              <w:t>0,06</w:t>
-            </w:r>
-          </w:p>
-        </w:tc>
-      </w:tr>
-      <w:tr>
-        <w:tc>
-          <w:p>
-            <w:r>
-              <w:t>KB 11 Finanzierung</w:t>
-            </w:r>
-          </w:p>
-        </w:tc>
-        <w:tc>
-          <w:p>
-            <w:r>
-              <w:t>12.0</w:t>
-            </w:r>
-          </w:p>
-        </w:tc>
-        <w:tc>
-          <w:p>
-            <w:r>
-              <w:t>0.0</w:t>
-            </w:r>
-          </w:p>
-        </w:tc>
-        <w:tc>
-          <w:p>
-            <w:r>
-              <w:t>0.12</w:t>
-            </w:r>
-          </w:p>
-        </w:tc>
-        <w:tc>
-          <w:p>
-            <w:r>
-              <w:t>12,00</w:t>
-            </w:r>
-          </w:p>
-        </w:tc>
-        <w:tc>
-          <w:p>
-            <w:r>
-              <w:t>0,02</w:t>
             </w:r>
           </w:p>
         </w:tc>
@@ -1076,6 +1083,98 @@
         <w:tc>
           <w:p>
             <w:r>
+              <w:t>20.0</w:t>
+            </w:r>
+          </w:p>
+        </w:tc>
+        <w:tc>
+          <w:p/>
+        </w:tc>
+      </w:tr>
+      <w:tr>
+        <w:tc>
+          <w:p>
+            <w:r>
+              <w:t>Finanzierungskosten</w:t>
+            </w:r>
+          </w:p>
+        </w:tc>
+        <w:tc>
+          <w:p>
+            <w:r>
+              <w:t>99.0</w:t>
+            </w:r>
+          </w:p>
+        </w:tc>
+        <w:tc>
+          <w:p/>
+        </w:tc>
+        <w:tc>
+          <w:p>
+            <w:r>
+              <w:t>Fremdkapital Tranche 1</w:t>
+            </w:r>
+          </w:p>
+        </w:tc>
+        <w:tc>
+          <w:p>
+            <w:r>
+              <w:t>1.0</w:t>
+            </w:r>
+          </w:p>
+        </w:tc>
+        <w:tc>
+          <w:p/>
+        </w:tc>
+      </w:tr>
+      <w:tr>
+        <w:tc>
+          <w:p/>
+        </w:tc>
+        <w:tc>
+          <w:p/>
+        </w:tc>
+        <w:tc>
+          <w:p/>
+        </w:tc>
+        <w:tc>
+          <w:p>
+            <w:r>
+              <w:t>Fremdkapital Tranche 2</w:t>
+            </w:r>
+          </w:p>
+        </w:tc>
+        <w:tc>
+          <w:p>
+            <w:r>
+              <w:t>2.0</w:t>
+            </w:r>
+          </w:p>
+        </w:tc>
+        <w:tc>
+          <w:p/>
+        </w:tc>
+      </w:tr>
+      <w:tr>
+        <w:tc>
+          <w:p/>
+        </w:tc>
+        <w:tc>
+          <w:p/>
+        </w:tc>
+        <w:tc>
+          <w:p/>
+        </w:tc>
+        <w:tc>
+          <w:p>
+            <w:r>
+              <w:t>BTVG Erlöse</w:t>
+            </w:r>
+          </w:p>
+        </w:tc>
+        <w:tc>
+          <w:p>
+            <w:r>
               <w:t>12.0</w:t>
             </w:r>
           </w:p>
@@ -1086,98 +1185,6 @@
       </w:tr>
       <w:tr>
         <w:tc>
-          <w:p>
-            <w:r>
-              <w:t>Finanzierungskosten</w:t>
-            </w:r>
-          </w:p>
-        </w:tc>
-        <w:tc>
-          <w:p>
-            <w:r>
-              <w:t>99.0</w:t>
-            </w:r>
-          </w:p>
-        </w:tc>
-        <w:tc>
-          <w:p/>
-        </w:tc>
-        <w:tc>
-          <w:p>
-            <w:r>
-              <w:t>Fremdkapital Tranche 1</w:t>
-            </w:r>
-          </w:p>
-        </w:tc>
-        <w:tc>
-          <w:p>
-            <w:r>
-              <w:t>12.0</w:t>
-            </w:r>
-          </w:p>
-        </w:tc>
-        <w:tc>
-          <w:p/>
-        </w:tc>
-      </w:tr>
-      <w:tr>
-        <w:tc>
-          <w:p/>
-        </w:tc>
-        <w:tc>
-          <w:p/>
-        </w:tc>
-        <w:tc>
-          <w:p/>
-        </w:tc>
-        <w:tc>
-          <w:p>
-            <w:r>
-              <w:t>Fremdkapital Tranche 2</w:t>
-            </w:r>
-          </w:p>
-        </w:tc>
-        <w:tc>
-          <w:p>
-            <w:r>
-              <w:t>12.0</w:t>
-            </w:r>
-          </w:p>
-        </w:tc>
-        <w:tc>
-          <w:p/>
-        </w:tc>
-      </w:tr>
-      <w:tr>
-        <w:tc>
-          <w:p/>
-        </w:tc>
-        <w:tc>
-          <w:p/>
-        </w:tc>
-        <w:tc>
-          <w:p/>
-        </w:tc>
-        <w:tc>
-          <w:p>
-            <w:r>
-              <w:t>BTVG Erlöse</w:t>
-            </w:r>
-          </w:p>
-        </w:tc>
-        <w:tc>
-          <w:p>
-            <w:r>
-              <w:t>13.0</w:t>
-            </w:r>
-          </w:p>
-        </w:tc>
-        <w:tc>
-          <w:p/>
-        </w:tc>
-      </w:tr>
-      <w:tr>
-        <w:tc>
           <w:p/>
         </w:tc>
         <w:tc>
@@ -1203,6 +1210,26 @@
               <w:t>Summe</w:t>
             </w:r>
           </w:p>
+        </w:tc>
+        <w:tc>
+          <w:p/>
+        </w:tc>
+        <w:tc>
+          <w:p/>
+        </w:tc>
+        <w:tc>
+          <w:p/>
+        </w:tc>
+        <w:tc>
+          <w:p/>
+        </w:tc>
+        <w:tc>
+          <w:p/>
+        </w:tc>
+      </w:tr>
+      <w:tr>
+        <w:tc>
+          <w:p/>
         </w:tc>
         <w:tc>
           <w:p/>
@@ -1425,17 +1452,17 @@
         <w:tc>
           <w:p>
             <w:r>
-              <w:t>10000.0</w:t>
-            </w:r>
-          </w:p>
-        </w:tc>
-        <w:tc>
-          <w:p/>
-        </w:tc>
-        <w:tc>
-          <w:p>
-            <w:r>
-              <w:t>10909.0</w:t>
+              <w:t>125.0</w:t>
+            </w:r>
+          </w:p>
+        </w:tc>
+        <w:tc>
+          <w:p/>
+        </w:tc>
+        <w:tc>
+          <w:p>
+            <w:r>
+              <w:t>12.0</w:t>
             </w:r>
           </w:p>
         </w:tc>
@@ -1451,6 +1478,226 @@
         <w:tc>
           <w:p>
             <w:r>
+              <w:t>35.0</w:t>
+            </w:r>
+          </w:p>
+        </w:tc>
+        <w:tc>
+          <w:p>
+            <w:r>
+              <w:t>959.0</w:t>
+            </w:r>
+          </w:p>
+        </w:tc>
+        <w:tc>
+          <w:p>
+            <w:r>
+              <w:t>m^2</w:t>
+            </w:r>
+          </w:p>
+        </w:tc>
+        <w:tc>
+          <w:p/>
+        </w:tc>
+        <w:tc>
+          <w:p>
+            <w:r>
+              <w:t>9587290.0</w:t>
+            </w:r>
+          </w:p>
+        </w:tc>
+        <w:tc>
+          <w:p/>
+        </w:tc>
+        <w:tc>
+          <w:p/>
+        </w:tc>
+      </w:tr>
+      <w:tr>
+        <w:tc>
+          <w:p>
+            <w:r>
+              <w:t>Anleger</w:t>
+            </w:r>
+          </w:p>
+        </w:tc>
+        <w:tc>
+          <w:p>
+            <w:r>
+              <w:t>12.0</w:t>
+            </w:r>
+          </w:p>
+        </w:tc>
+        <w:tc>
+          <w:p>
+            <w:r>
+              <w:t>0.0</w:t>
+            </w:r>
+          </w:p>
+        </w:tc>
+        <w:tc>
+          <w:p>
+            <w:r>
+              <w:t>m^2</w:t>
+            </w:r>
+          </w:p>
+        </w:tc>
+        <w:tc>
+          <w:p/>
+        </w:tc>
+        <w:tc>
+          <w:p/>
+        </w:tc>
+        <w:tc>
+          <w:p/>
+        </w:tc>
+        <w:tc>
+          <w:p/>
+        </w:tc>
+      </w:tr>
+      <w:tr>
+        <w:tc>
+          <w:p>
+            <w:r>
+              <w:t>Summe</w:t>
+            </w:r>
+          </w:p>
+        </w:tc>
+        <w:tc>
+          <w:p/>
+        </w:tc>
+        <w:tc>
+          <w:p/>
+        </w:tc>
+        <w:tc>
+          <w:p>
+            <w:r>
+              <w:t>m^2</w:t>
+            </w:r>
+          </w:p>
+        </w:tc>
+        <w:tc>
+          <w:p/>
+        </w:tc>
+        <w:tc>
+          <w:p/>
+        </w:tc>
+        <w:tc>
+          <w:p/>
+        </w:tc>
+        <w:tc>
+          <w:p/>
+        </w:tc>
+      </w:tr>
+      <w:tr>
+        <w:tc>
+          <w:p/>
+        </w:tc>
+        <w:tc>
+          <w:p/>
+        </w:tc>
+        <w:tc>
+          <w:p/>
+        </w:tc>
+        <w:tc>
+          <w:p/>
+        </w:tc>
+        <w:tc>
+          <w:p/>
+        </w:tc>
+        <w:tc>
+          <w:p/>
+        </w:tc>
+        <w:tc>
+          <w:p/>
+        </w:tc>
+        <w:tc>
+          <w:p/>
+        </w:tc>
+      </w:tr>
+      <w:tr>
+        <w:tc>
+          <w:p>
+            <w:r>
+              <w:t>Parkplätze</w:t>
+            </w:r>
+          </w:p>
+        </w:tc>
+        <w:tc>
+          <w:p/>
+        </w:tc>
+        <w:tc>
+          <w:p/>
+        </w:tc>
+        <w:tc>
+          <w:p/>
+        </w:tc>
+        <w:tc>
+          <w:p/>
+        </w:tc>
+        <w:tc>
+          <w:p/>
+        </w:tc>
+        <w:tc>
+          <w:p/>
+        </w:tc>
+        <w:tc>
+          <w:p/>
+        </w:tc>
+      </w:tr>
+      <w:tr>
+        <w:tc>
+          <w:p>
+            <w:r>
+              <w:t>Preise</w:t>
+            </w:r>
+          </w:p>
+        </w:tc>
+        <w:tc>
+          <w:p/>
+        </w:tc>
+        <w:tc>
+          <w:p/>
+        </w:tc>
+        <w:tc>
+          <w:p/>
+        </w:tc>
+        <w:tc>
+          <w:p>
+            <w:r>
+              <w:t>38182.0</w:t>
+            </w:r>
+          </w:p>
+        </w:tc>
+        <w:tc>
+          <w:p>
+            <w:r>
+              <w:t>34.0</w:t>
+            </w:r>
+          </w:p>
+        </w:tc>
+        <w:tc>
+          <w:p/>
+        </w:tc>
+        <w:tc>
+          <w:p>
+            <w:r>
+              <w:t>12.0</w:t>
+            </w:r>
+          </w:p>
+        </w:tc>
+      </w:tr>
+      <w:tr>
+        <w:tc>
+          <w:p>
+            <w:r>
+              <w:t>Eigennutzer</w:t>
+            </w:r>
+          </w:p>
+        </w:tc>
+        <w:tc>
+          <w:p>
+            <w:r>
               <w:t>1.0</w:t>
             </w:r>
           </w:p>
@@ -1458,24 +1705,20 @@
         <w:tc>
           <w:p>
             <w:r>
-              <w:t>959.0</w:t>
-            </w:r>
-          </w:p>
-        </w:tc>
-        <w:tc>
-          <w:p>
-            <w:r>
-              <w:t>m^2</w:t>
-            </w:r>
-          </w:p>
-        </w:tc>
-        <w:tc>
-          <w:p/>
-        </w:tc>
-        <w:tc>
-          <w:p>
-            <w:r>
-              <w:t>9587290.0</w:t>
+              <w:t>12.0</w:t>
+            </w:r>
+          </w:p>
+        </w:tc>
+        <w:tc>
+          <w:p/>
+        </w:tc>
+        <w:tc>
+          <w:p/>
+        </w:tc>
+        <w:tc>
+          <w:p>
+            <w:r>
+              <w:t>672000.0</w:t>
             </w:r>
           </w:p>
         </w:tc>
@@ -1504,223 +1747,7 @@
         <w:tc>
           <w:p>
             <w:r>
-              <w:t>0.0</w:t>
-            </w:r>
-          </w:p>
-        </w:tc>
-        <w:tc>
-          <w:p>
-            <w:r>
-              <w:t>m^2</w:t>
-            </w:r>
-          </w:p>
-        </w:tc>
-        <w:tc>
-          <w:p/>
-        </w:tc>
-        <w:tc>
-          <w:p/>
-        </w:tc>
-        <w:tc>
-          <w:p/>
-        </w:tc>
-        <w:tc>
-          <w:p/>
-        </w:tc>
-      </w:tr>
-      <w:tr>
-        <w:tc>
-          <w:p>
-            <w:r>
-              <w:t>Summe</w:t>
-            </w:r>
-          </w:p>
-        </w:tc>
-        <w:tc>
-          <w:p/>
-        </w:tc>
-        <w:tc>
-          <w:p/>
-        </w:tc>
-        <w:tc>
-          <w:p>
-            <w:r>
-              <w:t>m^2</w:t>
-            </w:r>
-          </w:p>
-        </w:tc>
-        <w:tc>
-          <w:p/>
-        </w:tc>
-        <w:tc>
-          <w:p/>
-        </w:tc>
-        <w:tc>
-          <w:p/>
-        </w:tc>
-        <w:tc>
-          <w:p/>
-        </w:tc>
-      </w:tr>
-      <w:tr>
-        <w:tc>
-          <w:p/>
-        </w:tc>
-        <w:tc>
-          <w:p/>
-        </w:tc>
-        <w:tc>
-          <w:p/>
-        </w:tc>
-        <w:tc>
-          <w:p/>
-        </w:tc>
-        <w:tc>
-          <w:p/>
-        </w:tc>
-        <w:tc>
-          <w:p/>
-        </w:tc>
-        <w:tc>
-          <w:p/>
-        </w:tc>
-        <w:tc>
-          <w:p/>
-        </w:tc>
-      </w:tr>
-      <w:tr>
-        <w:tc>
-          <w:p>
-            <w:r>
-              <w:t>Parkplätze</w:t>
-            </w:r>
-          </w:p>
-        </w:tc>
-        <w:tc>
-          <w:p/>
-        </w:tc>
-        <w:tc>
-          <w:p/>
-        </w:tc>
-        <w:tc>
-          <w:p/>
-        </w:tc>
-        <w:tc>
-          <w:p/>
-        </w:tc>
-        <w:tc>
-          <w:p/>
-        </w:tc>
-        <w:tc>
-          <w:p/>
-        </w:tc>
-        <w:tc>
-          <w:p/>
-        </w:tc>
-      </w:tr>
-      <w:tr>
-        <w:tc>
-          <w:p>
-            <w:r>
-              <w:t>Preise</w:t>
-            </w:r>
-          </w:p>
-        </w:tc>
-        <w:tc>
-          <w:p/>
-        </w:tc>
-        <w:tc>
-          <w:p/>
-        </w:tc>
-        <w:tc>
-          <w:p/>
-        </w:tc>
-        <w:tc>
-          <w:p>
-            <w:r>
-              <w:t>38182.0</w:t>
-            </w:r>
-          </w:p>
-        </w:tc>
-        <w:tc>
-          <w:p>
-            <w:r>
-              <w:t>42000.0</w:t>
-            </w:r>
-          </w:p>
-        </w:tc>
-        <w:tc>
-          <w:p/>
-        </w:tc>
-        <w:tc>
-          <w:p>
-            <w:r>
-              <w:t>45818.0</w:t>
-            </w:r>
-          </w:p>
-        </w:tc>
-      </w:tr>
-      <w:tr>
-        <w:tc>
-          <w:p>
-            <w:r>
-              <w:t>Eigennutzer</w:t>
-            </w:r>
-          </w:p>
-        </w:tc>
-        <w:tc>
-          <w:p>
-            <w:r>
-              <w:t>1.0</w:t>
-            </w:r>
-          </w:p>
-        </w:tc>
-        <w:tc>
-          <w:p>
-            <w:r>
-              <w:t>16.0</w:t>
-            </w:r>
-          </w:p>
-        </w:tc>
-        <w:tc>
-          <w:p/>
-        </w:tc>
-        <w:tc>
-          <w:p/>
-        </w:tc>
-        <w:tc>
-          <w:p>
-            <w:r>
-              <w:t>672000.0</w:t>
-            </w:r>
-          </w:p>
-        </w:tc>
-        <w:tc>
-          <w:p/>
-        </w:tc>
-        <w:tc>
-          <w:p/>
-        </w:tc>
-      </w:tr>
-      <w:tr>
-        <w:tc>
-          <w:p>
-            <w:r>
-              <w:t>Anleger</w:t>
-            </w:r>
-          </w:p>
-        </w:tc>
-        <w:tc>
-          <w:p>
-            <w:r>
-              <w:t>0.0</w:t>
-            </w:r>
-          </w:p>
-        </w:tc>
-        <w:tc>
-          <w:p>
-            <w:r>
-              <w:t>0.0</w:t>
+              <w:t>34.0</w:t>
             </w:r>
           </w:p>
         </w:tc>

</xml_diff>